<commit_message>
00:09 Direct3D 12 Drawing calculation
</commit_message>
<xml_diff>
--- a/Common/190408_190412/DX12_KKH.docx
+++ b/Common/190408_190412/DX12_KKH.docx
@@ -65,7 +65,21 @@
         <w:rPr>
           <w:rFonts w:hint="eastAsia"/>
         </w:rPr>
-        <w:t xml:space="preserve">)를 가진 커스텀 </w:t>
+        <w:t xml:space="preserve">)를 가진 </w:t>
+      </w:r>
+      <w:proofErr w:type="spellStart"/>
+      <w:r>
+        <w:rPr>
+          <w:rFonts w:hint="eastAsia"/>
+        </w:rPr>
+        <w:t>커스텀</w:t>
+      </w:r>
+      <w:proofErr w:type="spellEnd"/>
+      <w:r>
+        <w:rPr>
+          <w:rFonts w:hint="eastAsia"/>
+        </w:rPr>
+        <w:t xml:space="preserve"> </w:t>
       </w:r>
       <w:r>
         <w:rPr>
@@ -188,7 +202,23 @@
           <w:rFonts w:hint="eastAsia"/>
           <w:b/>
         </w:rPr>
-        <w:t>6-2. 점정 버퍼</w:t>
+        <w:t xml:space="preserve">6-2. </w:t>
+      </w:r>
+      <w:proofErr w:type="spellStart"/>
+      <w:r>
+        <w:rPr>
+          <w:rFonts w:hint="eastAsia"/>
+          <w:b/>
+        </w:rPr>
+        <w:t>점정</w:t>
+      </w:r>
+      <w:proofErr w:type="spellEnd"/>
+      <w:r>
+        <w:rPr>
+          <w:rFonts w:hint="eastAsia"/>
+          <w:b/>
+        </w:rPr>
+        <w:t xml:space="preserve"> 버퍼</w:t>
       </w:r>
     </w:p>
     <w:p>
@@ -300,7 +330,35 @@
         <w:rPr>
           <w:rFonts w:hint="eastAsia"/>
         </w:rPr>
-        <w:t>- 정점 버퍼를 초기화한 후에는 GPU만 버퍼의 정점들을 읽으므로(기하구조를 그리려고), 기본 힙에 넣는 것이 합당하고, CPU는 기본 힙에 있는 정점 버퍼를 수정하지 못한다.</w:t>
+        <w:t xml:space="preserve">- 정점 버퍼를 초기화한 후에는 GPU만 버퍼의 정점들을 읽으므로(기하구조를 그리려고), 기본 </w:t>
+      </w:r>
+      <w:proofErr w:type="spellStart"/>
+      <w:r>
+        <w:rPr>
+          <w:rFonts w:hint="eastAsia"/>
+        </w:rPr>
+        <w:t>힙에</w:t>
+      </w:r>
+      <w:proofErr w:type="spellEnd"/>
+      <w:r>
+        <w:rPr>
+          <w:rFonts w:hint="eastAsia"/>
+        </w:rPr>
+        <w:t xml:space="preserve"> 넣는 것이 합당하고, CPU는 기본 </w:t>
+      </w:r>
+      <w:proofErr w:type="spellStart"/>
+      <w:r>
+        <w:rPr>
+          <w:rFonts w:hint="eastAsia"/>
+        </w:rPr>
+        <w:t>힙에</w:t>
+      </w:r>
+      <w:proofErr w:type="spellEnd"/>
+      <w:r>
+        <w:rPr>
+          <w:rFonts w:hint="eastAsia"/>
+        </w:rPr>
+        <w:t xml:space="preserve"> 있는 정점 버퍼를 수정하지 못한다.</w:t>
       </w:r>
     </w:p>
     <w:p>
@@ -325,7 +383,21 @@
         <w:rPr>
           <w:rFonts w:hint="eastAsia"/>
         </w:rPr>
-        <w:t xml:space="preserve"> 형식의 힙에 임시 업로드용 버퍼 자원을 생성해야 함.</w:t>
+        <w:t xml:space="preserve"> 형식의 </w:t>
+      </w:r>
+      <w:proofErr w:type="spellStart"/>
+      <w:r>
+        <w:rPr>
+          <w:rFonts w:hint="eastAsia"/>
+        </w:rPr>
+        <w:t>힙에</w:t>
+      </w:r>
+      <w:proofErr w:type="spellEnd"/>
+      <w:r>
+        <w:rPr>
+          <w:rFonts w:hint="eastAsia"/>
+        </w:rPr>
+        <w:t xml:space="preserve"> 임시 업로드용 버퍼 자원을 생성해야 함.</w:t>
       </w:r>
     </w:p>
     <w:p>
@@ -344,7 +416,15 @@
           <w:rFonts w:hint="eastAsia"/>
           <w:b/>
         </w:rPr>
-        <w:t>정점 버퍼 뷰</w:t>
+        <w:t xml:space="preserve">정점 버퍼 </w:t>
+      </w:r>
+      <w:proofErr w:type="spellStart"/>
+      <w:r>
+        <w:rPr>
+          <w:rFonts w:hint="eastAsia"/>
+          <w:b/>
+        </w:rPr>
+        <w:t>뷰</w:t>
       </w:r>
       <w:r>
         <w:rPr>
@@ -352,6 +432,7 @@
         </w:rPr>
         <w:t>를</w:t>
       </w:r>
+      <w:proofErr w:type="spellEnd"/>
       <w:r>
         <w:rPr>
           <w:rFonts w:hint="eastAsia"/>
@@ -368,19 +449,75 @@
         <w:rPr>
           <w:rFonts w:hint="eastAsia"/>
         </w:rPr>
-        <w:t>- 정점 버퍼 뷰에는 서술자 힙이 필요하지 않다.</w:t>
-      </w:r>
-    </w:p>
-    <w:p>
-      <w:pPr>
-        <w:spacing w:line="240" w:lineRule="auto"/>
-        <w:jc w:val="left"/>
-      </w:pPr>
-      <w:r>
-        <w:rPr>
-          <w:rFonts w:hint="eastAsia"/>
-        </w:rPr>
-        <w:t>- 정점 버퍼와 이에 대한 뷰를 생성했으면, 정점 버퍼를 파이프라인의 한 입력 슬롯에 묶을 수 있다. 그러면 정점들이 파이프라인의 입력 조립기 단계로 공급됨.</w:t>
+        <w:t xml:space="preserve">- 정점 버퍼 </w:t>
+      </w:r>
+      <w:proofErr w:type="spellStart"/>
+      <w:r>
+        <w:rPr>
+          <w:rFonts w:hint="eastAsia"/>
+        </w:rPr>
+        <w:t>뷰에는</w:t>
+      </w:r>
+      <w:proofErr w:type="spellEnd"/>
+      <w:r>
+        <w:rPr>
+          <w:rFonts w:hint="eastAsia"/>
+        </w:rPr>
+        <w:t xml:space="preserve"> 서술자 </w:t>
+      </w:r>
+      <w:proofErr w:type="spellStart"/>
+      <w:r>
+        <w:rPr>
+          <w:rFonts w:hint="eastAsia"/>
+        </w:rPr>
+        <w:t>힙이</w:t>
+      </w:r>
+      <w:proofErr w:type="spellEnd"/>
+      <w:r>
+        <w:rPr>
+          <w:rFonts w:hint="eastAsia"/>
+        </w:rPr>
+        <w:t xml:space="preserve"> 필요하지 않다.</w:t>
+      </w:r>
+    </w:p>
+    <w:p>
+      <w:pPr>
+        <w:spacing w:line="240" w:lineRule="auto"/>
+        <w:jc w:val="left"/>
+      </w:pPr>
+      <w:r>
+        <w:rPr>
+          <w:rFonts w:hint="eastAsia"/>
+        </w:rPr>
+        <w:t xml:space="preserve">- 정점 버퍼와 이에 대한 </w:t>
+      </w:r>
+      <w:proofErr w:type="spellStart"/>
+      <w:r>
+        <w:rPr>
+          <w:rFonts w:hint="eastAsia"/>
+        </w:rPr>
+        <w:t>뷰를</w:t>
+      </w:r>
+      <w:proofErr w:type="spellEnd"/>
+      <w:r>
+        <w:rPr>
+          <w:rFonts w:hint="eastAsia"/>
+        </w:rPr>
+        <w:t xml:space="preserve"> 생성했으면, 정점 버퍼를 파이프라인의 한 입력 슬롯에 묶을 수 있다. 그러면 정점들이 파이프라인의 입력 </w:t>
+      </w:r>
+      <w:proofErr w:type="spellStart"/>
+      <w:r>
+        <w:rPr>
+          <w:rFonts w:hint="eastAsia"/>
+        </w:rPr>
+        <w:t>조립기</w:t>
+      </w:r>
+      <w:proofErr w:type="spellEnd"/>
+      <w:r>
+        <w:rPr>
+          <w:rFonts w:hint="eastAsia"/>
+        </w:rPr>
+        <w:t xml:space="preserve"> 단계로 공급됨.</w:t>
       </w:r>
     </w:p>
     <w:p>
@@ -498,26 +635,74 @@
         <w:rPr>
           <w:rFonts w:hint="eastAsia"/>
         </w:rPr>
-        <w:t xml:space="preserve"> 정점 버퍼 뷰를 대표하는 구조체.</w:t>
-      </w:r>
-    </w:p>
-    <w:p>
-      <w:pPr>
-        <w:spacing w:line="240" w:lineRule="auto"/>
-      </w:pPr>
-      <w:r>
-        <w:rPr>
-          <w:rFonts w:asciiTheme="minorEastAsia" w:hAnsiTheme="minorEastAsia" w:hint="eastAsia"/>
-          <w:b/>
-        </w:rPr>
-        <w:t>※ ID3D12GraphicsCommandList::DrawInstanced 메서드</w:t>
-      </w:r>
-      <w:r>
-        <w:rPr>
-          <w:rFonts w:asciiTheme="minorEastAsia" w:hAnsiTheme="minorEastAsia" w:hint="eastAsia"/>
+        <w:t xml:space="preserve"> 정점 버퍼 </w:t>
+      </w:r>
+      <w:proofErr w:type="spellStart"/>
+      <w:r>
+        <w:rPr>
+          <w:rFonts w:hint="eastAsia"/>
+        </w:rPr>
+        <w:t>뷰를</w:t>
+      </w:r>
+      <w:proofErr w:type="spellEnd"/>
+      <w:r>
+        <w:rPr>
+          <w:rFonts w:hint="eastAsia"/>
+        </w:rPr>
+        <w:t xml:space="preserve"> 대표하는 구조체.</w:t>
+      </w:r>
+    </w:p>
+    <w:p>
+      <w:pPr>
+        <w:spacing w:line="240" w:lineRule="auto"/>
+      </w:pPr>
+      <w:r>
+        <w:rPr>
+          <w:rFonts w:asciiTheme="minorEastAsia" w:hAnsiTheme="minorEastAsia" w:hint="eastAsia"/>
+          <w:b/>
+        </w:rPr>
+        <w:t>※ ID3D12GraphicsCommandList</w:t>
+      </w:r>
+      <w:proofErr w:type="gramStart"/>
+      <w:r>
+        <w:rPr>
+          <w:rFonts w:asciiTheme="minorEastAsia" w:hAnsiTheme="minorEastAsia" w:hint="eastAsia"/>
+          <w:b/>
+        </w:rPr>
+        <w:t>::</w:t>
+      </w:r>
+      <w:proofErr w:type="spellStart"/>
+      <w:proofErr w:type="gramEnd"/>
+      <w:r>
+        <w:rPr>
+          <w:rFonts w:asciiTheme="minorEastAsia" w:hAnsiTheme="minorEastAsia" w:hint="eastAsia"/>
+          <w:b/>
+        </w:rPr>
+        <w:t>DrawInstanced</w:t>
+      </w:r>
+      <w:proofErr w:type="spellEnd"/>
+      <w:r>
+        <w:rPr>
+          <w:rFonts w:asciiTheme="minorEastAsia" w:hAnsiTheme="minorEastAsia" w:hint="eastAsia"/>
+          <w:b/>
         </w:rPr>
         <w:t xml:space="preserve"> </w:t>
       </w:r>
+      <w:proofErr w:type="spellStart"/>
+      <w:r>
+        <w:rPr>
+          <w:rFonts w:asciiTheme="minorEastAsia" w:hAnsiTheme="minorEastAsia" w:hint="eastAsia"/>
+          <w:b/>
+        </w:rPr>
+        <w:t>메서드</w:t>
+      </w:r>
+      <w:proofErr w:type="spellEnd"/>
+      <w:r>
+        <w:rPr>
+          <w:rFonts w:asciiTheme="minorEastAsia" w:hAnsiTheme="minorEastAsia" w:hint="eastAsia"/>
+        </w:rPr>
+        <w:t xml:space="preserve"> </w:t>
+      </w:r>
       <w:r>
         <w:rPr>
           <w:rFonts w:asciiTheme="minorEastAsia" w:hAnsiTheme="minorEastAsia"/>
@@ -542,7 +727,6 @@
         <w:spacing w:line="240" w:lineRule="auto"/>
         <w:jc w:val="left"/>
         <w:rPr>
-          <w:rFonts w:hint="eastAsia"/>
           <w:b/>
         </w:rPr>
       </w:pPr>
@@ -558,9 +742,6 @@
       <w:pPr>
         <w:spacing w:line="240" w:lineRule="auto"/>
         <w:jc w:val="left"/>
-        <w:rPr>
-          <w:rFonts w:hint="eastAsia"/>
-        </w:rPr>
       </w:pPr>
       <w:r>
         <w:rPr>
@@ -573,9 +754,6 @@
       <w:pPr>
         <w:spacing w:line="240" w:lineRule="auto"/>
         <w:jc w:val="left"/>
-        <w:rPr>
-          <w:rFonts w:hint="eastAsia"/>
-        </w:rPr>
       </w:pPr>
       <w:r>
         <w:rPr>
@@ -588,45 +766,86 @@
           <w:rFonts w:hint="eastAsia"/>
           <w:b/>
         </w:rPr>
-        <w:t>색인 버퍼 뷰</w:t>
-      </w:r>
-      <w:r>
-        <w:rPr>
-          <w:rFonts w:hint="eastAsia"/>
-        </w:rPr>
-        <w:t>를 만들어야 함.</w:t>
-      </w:r>
-    </w:p>
-    <w:p>
-      <w:pPr>
-        <w:spacing w:line="240" w:lineRule="auto"/>
-        <w:jc w:val="left"/>
-        <w:rPr>
-          <w:rFonts w:hint="eastAsia"/>
-          <w:b/>
-        </w:rPr>
-      </w:pPr>
-      <w:r>
-        <w:rPr>
-          <w:rFonts w:hint="eastAsia"/>
-        </w:rPr>
-        <w:t xml:space="preserve">- 정점 버퍼 뷰와 마찬가지로 </w:t>
-      </w:r>
-      <w:r>
-        <w:rPr>
-          <w:rFonts w:hint="eastAsia"/>
-          <w:b/>
-        </w:rPr>
-        <w:t>서술자 힙이 필요 없다.</w:t>
-      </w:r>
-    </w:p>
-    <w:p>
-      <w:pPr>
-        <w:spacing w:line="240" w:lineRule="auto"/>
-        <w:jc w:val="left"/>
-        <w:rPr>
-          <w:rFonts w:hint="eastAsia"/>
-        </w:rPr>
+        <w:t xml:space="preserve">색인 버퍼 </w:t>
+      </w:r>
+      <w:proofErr w:type="spellStart"/>
+      <w:r>
+        <w:rPr>
+          <w:rFonts w:hint="eastAsia"/>
+          <w:b/>
+        </w:rPr>
+        <w:t>뷰</w:t>
+      </w:r>
+      <w:r>
+        <w:rPr>
+          <w:rFonts w:hint="eastAsia"/>
+        </w:rPr>
+        <w:t>를</w:t>
+      </w:r>
+      <w:proofErr w:type="spellEnd"/>
+      <w:r>
+        <w:rPr>
+          <w:rFonts w:hint="eastAsia"/>
+        </w:rPr>
+        <w:t xml:space="preserve"> 만들어야 함.</w:t>
+      </w:r>
+    </w:p>
+    <w:p>
+      <w:pPr>
+        <w:spacing w:line="240" w:lineRule="auto"/>
+        <w:jc w:val="left"/>
+        <w:rPr>
+          <w:b/>
+        </w:rPr>
+      </w:pPr>
+      <w:r>
+        <w:rPr>
+          <w:rFonts w:hint="eastAsia"/>
+        </w:rPr>
+        <w:t xml:space="preserve">- 정점 버퍼 </w:t>
+      </w:r>
+      <w:proofErr w:type="spellStart"/>
+      <w:r>
+        <w:rPr>
+          <w:rFonts w:hint="eastAsia"/>
+        </w:rPr>
+        <w:t>뷰와</w:t>
+      </w:r>
+      <w:proofErr w:type="spellEnd"/>
+      <w:r>
+        <w:rPr>
+          <w:rFonts w:hint="eastAsia"/>
+        </w:rPr>
+        <w:t xml:space="preserve"> 마찬가지로 </w:t>
+      </w:r>
+      <w:r>
+        <w:rPr>
+          <w:rFonts w:hint="eastAsia"/>
+          <w:b/>
+        </w:rPr>
+        <w:t xml:space="preserve">서술자 </w:t>
+      </w:r>
+      <w:proofErr w:type="spellStart"/>
+      <w:r>
+        <w:rPr>
+          <w:rFonts w:hint="eastAsia"/>
+          <w:b/>
+        </w:rPr>
+        <w:t>힙이</w:t>
+      </w:r>
+      <w:proofErr w:type="spellEnd"/>
+      <w:r>
+        <w:rPr>
+          <w:rFonts w:hint="eastAsia"/>
+          <w:b/>
+        </w:rPr>
+        <w:t xml:space="preserve"> 필요 없다.</w:t>
+      </w:r>
+    </w:p>
+    <w:p>
+      <w:pPr>
+        <w:spacing w:line="240" w:lineRule="auto"/>
+        <w:jc w:val="left"/>
       </w:pPr>
       <w:r>
         <w:rPr>
@@ -639,7 +858,40 @@
           <w:rFonts w:hint="eastAsia"/>
           <w:b/>
         </w:rPr>
-        <w:t>Id3D12CommandList::SetIndexBuffer 메서드</w:t>
+        <w:t>Id3D12CommandList</w:t>
+      </w:r>
+      <w:proofErr w:type="gramStart"/>
+      <w:r>
+        <w:rPr>
+          <w:rFonts w:hint="eastAsia"/>
+          <w:b/>
+        </w:rPr>
+        <w:t>::</w:t>
+      </w:r>
+      <w:proofErr w:type="spellStart"/>
+      <w:proofErr w:type="gramEnd"/>
+      <w:r>
+        <w:rPr>
+          <w:rFonts w:hint="eastAsia"/>
+          <w:b/>
+        </w:rPr>
+        <w:t>SetIndexBuffer</w:t>
+      </w:r>
+      <w:proofErr w:type="spellEnd"/>
+      <w:r>
+        <w:rPr>
+          <w:rFonts w:hint="eastAsia"/>
+          <w:b/>
+        </w:rPr>
+        <w:t xml:space="preserve"> </w:t>
+      </w:r>
+      <w:proofErr w:type="spellStart"/>
+      <w:r>
+        <w:rPr>
+          <w:rFonts w:hint="eastAsia"/>
+          <w:b/>
+        </w:rPr>
+        <w:t>메서드</w:t>
       </w:r>
       <w:r>
         <w:rPr>
@@ -647,26 +899,994 @@
         </w:rPr>
         <w:t>를</w:t>
       </w:r>
-      <w:r>
-        <w:rPr>
-          <w:rFonts w:hint="eastAsia"/>
-        </w:rPr>
-        <w:t xml:space="preserve"> 통해서 입력 조립기 단계에 묶음.</w:t>
-      </w:r>
-    </w:p>
-    <w:p>
-      <w:pPr>
-        <w:spacing w:line="240" w:lineRule="auto"/>
-        <w:jc w:val="left"/>
-        <w:rPr>
-          <w:rFonts w:hint="eastAsia"/>
-        </w:rPr>
-      </w:pPr>
-    </w:p>
-    <w:p>
-      <w:pPr>
-        <w:spacing w:line="240" w:lineRule="auto"/>
-        <w:jc w:val="left"/>
+      <w:proofErr w:type="spellEnd"/>
+      <w:r>
+        <w:rPr>
+          <w:rFonts w:hint="eastAsia"/>
+        </w:rPr>
+        <w:t xml:space="preserve"> 통해서 입력 </w:t>
+      </w:r>
+      <w:proofErr w:type="spellStart"/>
+      <w:r>
+        <w:rPr>
+          <w:rFonts w:hint="eastAsia"/>
+        </w:rPr>
+        <w:t>조립기</w:t>
+      </w:r>
+      <w:proofErr w:type="spellEnd"/>
+      <w:r>
+        <w:rPr>
+          <w:rFonts w:hint="eastAsia"/>
+        </w:rPr>
+        <w:t xml:space="preserve"> 단계에 묶음.</w:t>
+      </w:r>
+    </w:p>
+    <w:p>
+      <w:pPr>
+        <w:spacing w:line="240" w:lineRule="auto"/>
+        <w:jc w:val="left"/>
+      </w:pPr>
+    </w:p>
+    <w:p>
+      <w:pPr>
+        <w:spacing w:line="240" w:lineRule="auto"/>
+        <w:jc w:val="left"/>
+      </w:pPr>
+      <w:r>
+        <w:rPr>
+          <w:rFonts w:asciiTheme="minorEastAsia" w:hAnsiTheme="minorEastAsia" w:hint="eastAsia"/>
+          <w:b/>
+        </w:rPr>
+        <w:t>※ 색인 버퍼</w:t>
+      </w:r>
+      <w:r>
+        <w:rPr>
+          <w:rFonts w:asciiTheme="minorEastAsia" w:hAnsiTheme="minorEastAsia" w:hint="eastAsia"/>
+        </w:rPr>
+        <w:t xml:space="preserve"> </w:t>
+      </w:r>
+      <w:r>
+        <w:rPr>
+          <w:rFonts w:asciiTheme="minorEastAsia" w:hAnsiTheme="minorEastAsia"/>
+        </w:rPr>
+        <w:t>–</w:t>
+      </w:r>
+      <w:r>
+        <w:rPr>
+          <w:rFonts w:asciiTheme="minorEastAsia" w:hAnsiTheme="minorEastAsia" w:hint="eastAsia"/>
+        </w:rPr>
+        <w:t xml:space="preserve"> 색인(Index)들을 담는 버퍼</w:t>
+      </w:r>
+    </w:p>
+    <w:p>
+      <w:pPr>
+        <w:spacing w:line="240" w:lineRule="auto"/>
+        <w:jc w:val="left"/>
+      </w:pPr>
+      <w:r>
+        <w:rPr>
+          <w:rFonts w:asciiTheme="minorEastAsia" w:hAnsiTheme="minorEastAsia" w:hint="eastAsia"/>
+          <w:b/>
+        </w:rPr>
+        <w:t>※ D3D12_INDEX_BUFFER_VIEW</w:t>
+      </w:r>
+      <w:r>
+        <w:rPr>
+          <w:rFonts w:asciiTheme="minorEastAsia" w:hAnsiTheme="minorEastAsia" w:hint="eastAsia"/>
+        </w:rPr>
+        <w:t xml:space="preserve"> </w:t>
+      </w:r>
+      <w:r>
+        <w:rPr>
+          <w:rFonts w:asciiTheme="minorEastAsia" w:hAnsiTheme="minorEastAsia"/>
+        </w:rPr>
+        <w:t>–</w:t>
+      </w:r>
+      <w:r>
+        <w:rPr>
+          <w:rFonts w:asciiTheme="minorEastAsia" w:hAnsiTheme="minorEastAsia" w:hint="eastAsia"/>
+        </w:rPr>
+        <w:t xml:space="preserve"> 색인 버퍼 </w:t>
+      </w:r>
+      <w:proofErr w:type="spellStart"/>
+      <w:r>
+        <w:rPr>
+          <w:rFonts w:asciiTheme="minorEastAsia" w:hAnsiTheme="minorEastAsia" w:hint="eastAsia"/>
+        </w:rPr>
+        <w:t>뷰를</w:t>
+      </w:r>
+      <w:proofErr w:type="spellEnd"/>
+      <w:r>
+        <w:rPr>
+          <w:rFonts w:asciiTheme="minorEastAsia" w:hAnsiTheme="minorEastAsia" w:hint="eastAsia"/>
+        </w:rPr>
+        <w:t xml:space="preserve"> 대표하는 형식</w:t>
+      </w:r>
+    </w:p>
+    <w:p>
+      <w:pPr>
+        <w:spacing w:line="240" w:lineRule="auto"/>
+        <w:jc w:val="left"/>
+        <w:rPr>
+          <w:rFonts w:asciiTheme="minorEastAsia" w:hAnsiTheme="minorEastAsia"/>
+        </w:rPr>
+      </w:pPr>
+      <w:r>
+        <w:rPr>
+          <w:rFonts w:asciiTheme="minorEastAsia" w:hAnsiTheme="minorEastAsia" w:hint="eastAsia"/>
+          <w:b/>
+        </w:rPr>
+        <w:t>※ ID3D12GraphicsCommandList</w:t>
+      </w:r>
+      <w:proofErr w:type="gramStart"/>
+      <w:r>
+        <w:rPr>
+          <w:rFonts w:asciiTheme="minorEastAsia" w:hAnsiTheme="minorEastAsia" w:hint="eastAsia"/>
+          <w:b/>
+        </w:rPr>
+        <w:t>::</w:t>
+      </w:r>
+      <w:proofErr w:type="spellStart"/>
+      <w:proofErr w:type="gramEnd"/>
+      <w:r>
+        <w:rPr>
+          <w:rFonts w:asciiTheme="minorEastAsia" w:hAnsiTheme="minorEastAsia" w:hint="eastAsia"/>
+          <w:b/>
+        </w:rPr>
+        <w:t>DrawIndexedInstanced</w:t>
+      </w:r>
+      <w:proofErr w:type="spellEnd"/>
+      <w:r>
+        <w:rPr>
+          <w:rFonts w:asciiTheme="minorEastAsia" w:hAnsiTheme="minorEastAsia" w:hint="eastAsia"/>
+          <w:b/>
+        </w:rPr>
+        <w:t xml:space="preserve"> </w:t>
+      </w:r>
+      <w:proofErr w:type="spellStart"/>
+      <w:r>
+        <w:rPr>
+          <w:rFonts w:asciiTheme="minorEastAsia" w:hAnsiTheme="minorEastAsia" w:hint="eastAsia"/>
+          <w:b/>
+        </w:rPr>
+        <w:t>메서드</w:t>
+      </w:r>
+      <w:proofErr w:type="spellEnd"/>
+      <w:r>
+        <w:rPr>
+          <w:rFonts w:asciiTheme="minorEastAsia" w:hAnsiTheme="minorEastAsia" w:hint="eastAsia"/>
+        </w:rPr>
+        <w:t xml:space="preserve"> </w:t>
+      </w:r>
+      <w:r>
+        <w:rPr>
+          <w:rFonts w:asciiTheme="minorEastAsia" w:hAnsiTheme="minorEastAsia"/>
+        </w:rPr>
+        <w:t>–</w:t>
+      </w:r>
+      <w:r>
+        <w:rPr>
+          <w:rFonts w:asciiTheme="minorEastAsia" w:hAnsiTheme="minorEastAsia" w:hint="eastAsia"/>
+        </w:rPr>
+        <w:t xml:space="preserve"> 색인들을 통해 기본도형을 그리는 함수.</w:t>
+      </w:r>
+    </w:p>
+    <w:p>
+      <w:pPr>
+        <w:spacing w:line="240" w:lineRule="auto"/>
+        <w:jc w:val="left"/>
+        <w:rPr>
+          <w:rFonts w:asciiTheme="minorEastAsia" w:hAnsiTheme="minorEastAsia"/>
+        </w:rPr>
+      </w:pPr>
+      <w:r>
+        <w:rPr>
+          <w:rFonts w:asciiTheme="minorEastAsia" w:hAnsiTheme="minorEastAsia" w:hint="eastAsia"/>
+          <w:b/>
+        </w:rPr>
+        <w:t>※ 기준 정점 위치(base vertex location)</w:t>
+      </w:r>
+      <w:r>
+        <w:rPr>
+          <w:rFonts w:asciiTheme="minorEastAsia" w:hAnsiTheme="minorEastAsia" w:hint="eastAsia"/>
+        </w:rPr>
+        <w:t xml:space="preserve"> </w:t>
+      </w:r>
+      <w:r>
+        <w:rPr>
+          <w:rFonts w:asciiTheme="minorEastAsia" w:hAnsiTheme="minorEastAsia"/>
+        </w:rPr>
+        <w:t>–</w:t>
+      </w:r>
+      <w:r>
+        <w:rPr>
+          <w:rFonts w:asciiTheme="minorEastAsia" w:hAnsiTheme="minorEastAsia" w:hint="eastAsia"/>
+        </w:rPr>
+        <w:t xml:space="preserve"> 전역 정점 버퍼에서 한 물체의 첫 번째 정점의 위치.</w:t>
+      </w:r>
+    </w:p>
+    <w:p>
+      <w:pPr>
+        <w:spacing w:line="240" w:lineRule="auto"/>
+        <w:jc w:val="left"/>
+        <w:rPr>
+          <w:rFonts w:asciiTheme="minorEastAsia" w:hAnsiTheme="minorEastAsia"/>
+        </w:rPr>
+      </w:pPr>
+    </w:p>
+    <w:p>
+      <w:pPr>
+        <w:spacing w:line="240" w:lineRule="auto"/>
+        <w:jc w:val="left"/>
+        <w:rPr>
+          <w:rFonts w:asciiTheme="minorEastAsia" w:hAnsiTheme="minorEastAsia"/>
+          <w:b/>
+        </w:rPr>
+      </w:pPr>
+      <w:r>
+        <w:rPr>
+          <w:rFonts w:asciiTheme="minorEastAsia" w:hAnsiTheme="minorEastAsia" w:hint="eastAsia"/>
+          <w:b/>
+        </w:rPr>
+        <w:t xml:space="preserve">6-4 예제 정점 </w:t>
+      </w:r>
+      <w:proofErr w:type="spellStart"/>
+      <w:r>
+        <w:rPr>
+          <w:rFonts w:asciiTheme="minorEastAsia" w:hAnsiTheme="minorEastAsia" w:hint="eastAsia"/>
+          <w:b/>
+        </w:rPr>
+        <w:t>셰이더</w:t>
+      </w:r>
+      <w:proofErr w:type="spellEnd"/>
+    </w:p>
+    <w:p>
+      <w:pPr>
+        <w:spacing w:line="240" w:lineRule="auto"/>
+        <w:jc w:val="left"/>
+        <w:rPr>
+          <w:rFonts w:asciiTheme="minorEastAsia" w:hAnsiTheme="minorEastAsia"/>
+        </w:rPr>
+      </w:pPr>
+      <w:r>
+        <w:rPr>
+          <w:rFonts w:asciiTheme="minorEastAsia" w:hAnsiTheme="minorEastAsia" w:hint="eastAsia"/>
+        </w:rPr>
+        <w:t xml:space="preserve">- 본질적으로 </w:t>
+      </w:r>
+      <w:proofErr w:type="spellStart"/>
+      <w:r>
+        <w:rPr>
+          <w:rFonts w:asciiTheme="minorEastAsia" w:hAnsiTheme="minorEastAsia" w:hint="eastAsia"/>
+        </w:rPr>
+        <w:t>셰이더는</w:t>
+      </w:r>
+      <w:proofErr w:type="spellEnd"/>
+      <w:r>
+        <w:rPr>
+          <w:rFonts w:asciiTheme="minorEastAsia" w:hAnsiTheme="minorEastAsia" w:hint="eastAsia"/>
+        </w:rPr>
+        <w:t xml:space="preserve"> 하나의 함수.</w:t>
+      </w:r>
+    </w:p>
+    <w:p>
+      <w:pPr>
+        <w:spacing w:line="240" w:lineRule="auto"/>
+        <w:jc w:val="left"/>
+        <w:rPr>
+          <w:rFonts w:asciiTheme="minorEastAsia" w:hAnsiTheme="minorEastAsia"/>
+        </w:rPr>
+      </w:pPr>
+      <w:r>
+        <w:rPr>
+          <w:rFonts w:asciiTheme="minorEastAsia" w:hAnsiTheme="minorEastAsia" w:hint="eastAsia"/>
+        </w:rPr>
+        <w:t xml:space="preserve">- HLSL에서 함수는 항상 </w:t>
+      </w:r>
+      <w:proofErr w:type="spellStart"/>
+      <w:r>
+        <w:rPr>
+          <w:rFonts w:asciiTheme="minorEastAsia" w:hAnsiTheme="minorEastAsia" w:hint="eastAsia"/>
+        </w:rPr>
+        <w:t>인라인화</w:t>
+      </w:r>
+      <w:proofErr w:type="spellEnd"/>
+      <w:r>
+        <w:rPr>
+          <w:rFonts w:asciiTheme="minorEastAsia" w:hAnsiTheme="minorEastAsia" w:hint="eastAsia"/>
+        </w:rPr>
+        <w:t>.</w:t>
+      </w:r>
+    </w:p>
+    <w:p>
+      <w:pPr>
+        <w:spacing w:line="240" w:lineRule="auto"/>
+        <w:jc w:val="left"/>
+        <w:rPr>
+          <w:rFonts w:asciiTheme="minorEastAsia" w:hAnsiTheme="minorEastAsia"/>
+        </w:rPr>
+      </w:pPr>
+      <w:r>
+        <w:rPr>
+          <w:rFonts w:asciiTheme="minorEastAsia" w:hAnsiTheme="minorEastAsia" w:hint="eastAsia"/>
+        </w:rPr>
+        <w:t xml:space="preserve">- 첫 입력 매개 변수는 정점 </w:t>
+      </w:r>
+      <w:proofErr w:type="spellStart"/>
+      <w:r>
+        <w:rPr>
+          <w:rFonts w:asciiTheme="minorEastAsia" w:hAnsiTheme="minorEastAsia" w:hint="eastAsia"/>
+        </w:rPr>
+        <w:t>셰이더의</w:t>
+      </w:r>
+      <w:proofErr w:type="spellEnd"/>
+      <w:r>
+        <w:rPr>
+          <w:rFonts w:asciiTheme="minorEastAsia" w:hAnsiTheme="minorEastAsia" w:hint="eastAsia"/>
+        </w:rPr>
+        <w:t xml:space="preserve"> </w:t>
+      </w:r>
+      <w:r>
+        <w:rPr>
+          <w:rFonts w:asciiTheme="minorEastAsia" w:hAnsiTheme="minorEastAsia" w:hint="eastAsia"/>
+          <w:b/>
+        </w:rPr>
+        <w:t>입력 서명(input signature)</w:t>
+      </w:r>
+      <w:r>
+        <w:rPr>
+          <w:rFonts w:asciiTheme="minorEastAsia" w:hAnsiTheme="minorEastAsia" w:hint="eastAsia"/>
+        </w:rPr>
+        <w:t>을 형성.</w:t>
+      </w:r>
+    </w:p>
+    <w:p>
+      <w:pPr>
+        <w:spacing w:line="240" w:lineRule="auto"/>
+        <w:jc w:val="left"/>
+        <w:rPr>
+          <w:rFonts w:asciiTheme="minorEastAsia" w:hAnsiTheme="minorEastAsia"/>
+        </w:rPr>
+      </w:pPr>
+      <w:r>
+        <w:rPr>
+          <w:rFonts w:asciiTheme="minorEastAsia" w:hAnsiTheme="minorEastAsia" w:hint="eastAsia"/>
+        </w:rPr>
+        <w:t xml:space="preserve">- </w:t>
+      </w:r>
+      <w:r>
+        <w:rPr>
+          <w:rFonts w:asciiTheme="minorEastAsia" w:hAnsiTheme="minorEastAsia" w:hint="eastAsia"/>
+          <w:b/>
+        </w:rPr>
+        <w:t xml:space="preserve">입력 매개변수의 </w:t>
+      </w:r>
+      <w:proofErr w:type="spellStart"/>
+      <w:r>
+        <w:rPr>
+          <w:rFonts w:asciiTheme="minorEastAsia" w:hAnsiTheme="minorEastAsia" w:hint="eastAsia"/>
+          <w:b/>
+        </w:rPr>
+        <w:t>의미소</w:t>
+      </w:r>
+      <w:proofErr w:type="spellEnd"/>
+      <w:proofErr w:type="gramStart"/>
+      <w:r>
+        <w:rPr>
+          <w:rFonts w:asciiTheme="minorEastAsia" w:hAnsiTheme="minorEastAsia" w:hint="eastAsia"/>
+        </w:rPr>
+        <w:t>( :</w:t>
+      </w:r>
+      <w:proofErr w:type="gramEnd"/>
+      <w:r>
+        <w:rPr>
+          <w:rFonts w:asciiTheme="minorEastAsia" w:hAnsiTheme="minorEastAsia" w:hint="eastAsia"/>
+        </w:rPr>
+        <w:t xml:space="preserve">POSITION, :COLOR 등)는 정점 구조체의 멤버들을 정점 </w:t>
+      </w:r>
+      <w:proofErr w:type="spellStart"/>
+      <w:r>
+        <w:rPr>
+          <w:rFonts w:asciiTheme="minorEastAsia" w:hAnsiTheme="minorEastAsia" w:hint="eastAsia"/>
+        </w:rPr>
+        <w:t>셰이더</w:t>
+      </w:r>
+      <w:proofErr w:type="spellEnd"/>
+      <w:r>
+        <w:rPr>
+          <w:rFonts w:asciiTheme="minorEastAsia" w:hAnsiTheme="minorEastAsia" w:hint="eastAsia"/>
+        </w:rPr>
+        <w:t xml:space="preserve"> 입력 매개변수들에 대응시키는 역할.</w:t>
+      </w:r>
+    </w:p>
+    <w:p>
+      <w:pPr>
+        <w:spacing w:line="240" w:lineRule="auto"/>
+        <w:jc w:val="left"/>
+        <w:rPr>
+          <w:rFonts w:asciiTheme="minorEastAsia" w:hAnsiTheme="minorEastAsia"/>
+        </w:rPr>
+      </w:pPr>
+      <w:r>
+        <w:rPr>
+          <w:rFonts w:asciiTheme="minorEastAsia" w:hAnsiTheme="minorEastAsia" w:hint="eastAsia"/>
+        </w:rPr>
+        <w:t xml:space="preserve">- </w:t>
+      </w:r>
+      <w:r>
+        <w:rPr>
+          <w:rFonts w:asciiTheme="minorEastAsia" w:hAnsiTheme="minorEastAsia" w:hint="eastAsia"/>
+          <w:b/>
+        </w:rPr>
+        <w:t xml:space="preserve">출력 매개변수의 </w:t>
+      </w:r>
+      <w:proofErr w:type="spellStart"/>
+      <w:r>
+        <w:rPr>
+          <w:rFonts w:asciiTheme="minorEastAsia" w:hAnsiTheme="minorEastAsia" w:hint="eastAsia"/>
+          <w:b/>
+        </w:rPr>
+        <w:t>의미소</w:t>
+      </w:r>
+      <w:proofErr w:type="spellEnd"/>
+      <w:r>
+        <w:rPr>
+          <w:rFonts w:asciiTheme="minorEastAsia" w:hAnsiTheme="minorEastAsia" w:hint="eastAsia"/>
+        </w:rPr>
+        <w:t>(</w:t>
+      </w:r>
+      <w:proofErr w:type="gramStart"/>
+      <w:r>
+        <w:rPr>
+          <w:rFonts w:asciiTheme="minorEastAsia" w:hAnsiTheme="minorEastAsia" w:hint="eastAsia"/>
+        </w:rPr>
+        <w:t>:SV</w:t>
+      </w:r>
+      <w:proofErr w:type="gramEnd"/>
+      <w:r>
+        <w:rPr>
+          <w:rFonts w:asciiTheme="minorEastAsia" w:hAnsiTheme="minorEastAsia" w:hint="eastAsia"/>
+        </w:rPr>
+        <w:t xml:space="preserve">_POSITION, :COLOR 등)는 정점 </w:t>
+      </w:r>
+      <w:proofErr w:type="spellStart"/>
+      <w:r>
+        <w:rPr>
+          <w:rFonts w:asciiTheme="minorEastAsia" w:hAnsiTheme="minorEastAsia" w:hint="eastAsia"/>
+        </w:rPr>
+        <w:t>셰이더의</w:t>
+      </w:r>
+      <w:proofErr w:type="spellEnd"/>
+      <w:r>
+        <w:rPr>
+          <w:rFonts w:asciiTheme="minorEastAsia" w:hAnsiTheme="minorEastAsia" w:hint="eastAsia"/>
+        </w:rPr>
+        <w:t xml:space="preserve"> 출력을 파이프라인의 다음 단계( 기하 </w:t>
+      </w:r>
+      <w:proofErr w:type="spellStart"/>
+      <w:r>
+        <w:rPr>
+          <w:rFonts w:asciiTheme="minorEastAsia" w:hAnsiTheme="minorEastAsia" w:hint="eastAsia"/>
+        </w:rPr>
+        <w:t>셰이더</w:t>
+      </w:r>
+      <w:proofErr w:type="spellEnd"/>
+      <w:r>
+        <w:rPr>
+          <w:rFonts w:asciiTheme="minorEastAsia" w:hAnsiTheme="minorEastAsia" w:hint="eastAsia"/>
+        </w:rPr>
+        <w:t xml:space="preserve"> 또는 픽셀 </w:t>
+      </w:r>
+      <w:proofErr w:type="spellStart"/>
+      <w:r>
+        <w:rPr>
+          <w:rFonts w:asciiTheme="minorEastAsia" w:hAnsiTheme="minorEastAsia" w:hint="eastAsia"/>
+        </w:rPr>
+        <w:t>셰이더</w:t>
+      </w:r>
+      <w:proofErr w:type="spellEnd"/>
+      <w:r>
+        <w:rPr>
+          <w:rFonts w:asciiTheme="minorEastAsia" w:hAnsiTheme="minorEastAsia" w:hint="eastAsia"/>
+        </w:rPr>
+        <w:t>)의 해당 입력에 대응시키는 역할.</w:t>
+      </w:r>
+    </w:p>
+    <w:p>
+      <w:pPr>
+        <w:spacing w:line="240" w:lineRule="auto"/>
+        <w:jc w:val="left"/>
+        <w:rPr>
+          <w:rFonts w:asciiTheme="minorEastAsia" w:hAnsiTheme="minorEastAsia"/>
+        </w:rPr>
+      </w:pPr>
+    </w:p>
+    <w:p>
+      <w:pPr>
+        <w:spacing w:line="240" w:lineRule="auto"/>
+        <w:jc w:val="left"/>
+        <w:rPr>
+          <w:rFonts w:asciiTheme="minorEastAsia" w:hAnsiTheme="minorEastAsia"/>
+        </w:rPr>
+      </w:pPr>
+      <w:r>
+        <w:rPr>
+          <w:rFonts w:asciiTheme="minorEastAsia" w:hAnsiTheme="minorEastAsia" w:hint="eastAsia"/>
+          <w:b/>
+        </w:rPr>
+        <w:lastRenderedPageBreak/>
+        <w:t xml:space="preserve">※ HLSL(High level shading language) </w:t>
+      </w:r>
+      <w:r>
+        <w:rPr>
+          <w:rFonts w:asciiTheme="minorEastAsia" w:hAnsiTheme="minorEastAsia"/>
+        </w:rPr>
+        <w:t>–</w:t>
+      </w:r>
+      <w:r>
+        <w:rPr>
+          <w:rFonts w:asciiTheme="minorEastAsia" w:hAnsiTheme="minorEastAsia" w:hint="eastAsia"/>
+        </w:rPr>
+        <w:t xml:space="preserve"> </w:t>
+      </w:r>
+      <w:proofErr w:type="spellStart"/>
+      <w:r>
+        <w:rPr>
+          <w:rFonts w:asciiTheme="minorEastAsia" w:hAnsiTheme="minorEastAsia" w:hint="eastAsia"/>
+        </w:rPr>
+        <w:t>셰이더</w:t>
+      </w:r>
+      <w:proofErr w:type="spellEnd"/>
+      <w:r>
+        <w:rPr>
+          <w:rFonts w:asciiTheme="minorEastAsia" w:hAnsiTheme="minorEastAsia" w:hint="eastAsia"/>
+        </w:rPr>
+        <w:t xml:space="preserve"> 작성 언어</w:t>
+      </w:r>
+    </w:p>
+    <w:p>
+      <w:pPr>
+        <w:spacing w:line="240" w:lineRule="auto"/>
+        <w:jc w:val="left"/>
+        <w:rPr>
+          <w:rFonts w:asciiTheme="minorEastAsia" w:hAnsiTheme="minorEastAsia"/>
+        </w:rPr>
+      </w:pPr>
+      <w:r>
+        <w:rPr>
+          <w:rFonts w:asciiTheme="minorEastAsia" w:hAnsiTheme="minorEastAsia" w:hint="eastAsia"/>
+          <w:b/>
+        </w:rPr>
+        <w:t xml:space="preserve">※ SV </w:t>
+      </w:r>
+      <w:r>
+        <w:rPr>
+          <w:rFonts w:asciiTheme="minorEastAsia" w:hAnsiTheme="minorEastAsia"/>
+        </w:rPr>
+        <w:t>–</w:t>
+      </w:r>
+      <w:r>
+        <w:rPr>
+          <w:rFonts w:asciiTheme="minorEastAsia" w:hAnsiTheme="minorEastAsia" w:hint="eastAsia"/>
+        </w:rPr>
+        <w:t xml:space="preserve"> 해당 값이 system value 의미소임을 뜻</w:t>
+      </w:r>
+      <w:r>
+        <w:rPr>
+          <w:rFonts w:asciiTheme="minorEastAsia" w:hAnsiTheme="minorEastAsia" w:hint="eastAsia"/>
+        </w:rPr>
+        <w:t xml:space="preserve">하고 해당 정점 </w:t>
+      </w:r>
+      <w:proofErr w:type="spellStart"/>
+      <w:r>
+        <w:rPr>
+          <w:rFonts w:asciiTheme="minorEastAsia" w:hAnsiTheme="minorEastAsia" w:hint="eastAsia"/>
+        </w:rPr>
+        <w:t>셰이더</w:t>
+      </w:r>
+      <w:proofErr w:type="spellEnd"/>
+      <w:r>
+        <w:rPr>
+          <w:rFonts w:asciiTheme="minorEastAsia" w:hAnsiTheme="minorEastAsia" w:hint="eastAsia"/>
+        </w:rPr>
+        <w:t xml:space="preserve"> 출력 성분이 정점의 위치(동차 절단 공간에서의)를 담고 있음.</w:t>
+      </w:r>
+    </w:p>
+    <w:p>
+      <w:pPr>
+        <w:spacing w:line="240" w:lineRule="auto"/>
+        <w:jc w:val="left"/>
+        <w:rPr>
+          <w:rFonts w:asciiTheme="minorEastAsia" w:hAnsiTheme="minorEastAsia"/>
+        </w:rPr>
+      </w:pPr>
+    </w:p>
+    <w:p>
+      <w:pPr>
+        <w:spacing w:line="240" w:lineRule="auto"/>
+        <w:jc w:val="left"/>
+        <w:rPr>
+          <w:rFonts w:asciiTheme="minorEastAsia" w:hAnsiTheme="minorEastAsia"/>
+          <w:b/>
+        </w:rPr>
+      </w:pPr>
+      <w:r>
+        <w:rPr>
+          <w:rFonts w:asciiTheme="minorEastAsia" w:hAnsiTheme="minorEastAsia" w:hint="eastAsia"/>
+          <w:b/>
+        </w:rPr>
+        <w:t xml:space="preserve">6-5 픽셀 </w:t>
+      </w:r>
+      <w:proofErr w:type="spellStart"/>
+      <w:r>
+        <w:rPr>
+          <w:rFonts w:asciiTheme="minorEastAsia" w:hAnsiTheme="minorEastAsia" w:hint="eastAsia"/>
+          <w:b/>
+        </w:rPr>
+        <w:t>셰이더</w:t>
+      </w:r>
+      <w:proofErr w:type="spellEnd"/>
+    </w:p>
+    <w:p>
+      <w:pPr>
+        <w:spacing w:line="240" w:lineRule="auto"/>
+        <w:jc w:val="left"/>
+        <w:rPr>
+          <w:rFonts w:asciiTheme="minorEastAsia" w:hAnsiTheme="minorEastAsia"/>
+        </w:rPr>
+      </w:pPr>
+      <w:r>
+        <w:rPr>
+          <w:rFonts w:asciiTheme="minorEastAsia" w:hAnsiTheme="minorEastAsia" w:hint="eastAsia"/>
+        </w:rPr>
+        <w:t>- 픽셀 단편마다 실행</w:t>
+      </w:r>
+    </w:p>
+    <w:p>
+      <w:pPr>
+        <w:spacing w:line="240" w:lineRule="auto"/>
+        <w:jc w:val="left"/>
+        <w:rPr>
+          <w:rFonts w:asciiTheme="minorEastAsia" w:hAnsiTheme="minorEastAsia"/>
+        </w:rPr>
+      </w:pPr>
+      <w:r>
+        <w:rPr>
+          <w:rFonts w:asciiTheme="minorEastAsia" w:hAnsiTheme="minorEastAsia" w:hint="eastAsia"/>
+        </w:rPr>
+        <w:t xml:space="preserve">- </w:t>
+      </w:r>
+      <w:r>
+        <w:rPr>
+          <w:rFonts w:asciiTheme="minorEastAsia" w:hAnsiTheme="minorEastAsia" w:hint="eastAsia"/>
+        </w:rPr>
+        <w:t>주어진 입력으로부터 픽셀 단편의 색상을 계산.</w:t>
+      </w:r>
+    </w:p>
+    <w:p>
+      <w:pPr>
+        <w:spacing w:line="240" w:lineRule="auto"/>
+        <w:jc w:val="left"/>
+        <w:rPr>
+          <w:rFonts w:asciiTheme="minorEastAsia" w:hAnsiTheme="minorEastAsia"/>
+        </w:rPr>
+      </w:pPr>
+      <w:r>
+        <w:rPr>
+          <w:rFonts w:asciiTheme="minorEastAsia" w:hAnsiTheme="minorEastAsia" w:hint="eastAsia"/>
+        </w:rPr>
+        <w:t xml:space="preserve">- 후면 버퍼의 한 픽셀에는 최종적으로 그 픽셀이 될 수 있는 </w:t>
+      </w:r>
+      <w:r>
+        <w:rPr>
+          <w:rFonts w:asciiTheme="minorEastAsia" w:hAnsiTheme="minorEastAsia"/>
+        </w:rPr>
+        <w:t>‘</w:t>
+      </w:r>
+      <w:r>
+        <w:rPr>
+          <w:rFonts w:asciiTheme="minorEastAsia" w:hAnsiTheme="minorEastAsia" w:hint="eastAsia"/>
+        </w:rPr>
+        <w:t>후보</w:t>
+      </w:r>
+      <w:r>
+        <w:rPr>
+          <w:rFonts w:asciiTheme="minorEastAsia" w:hAnsiTheme="minorEastAsia"/>
+        </w:rPr>
+        <w:t>’</w:t>
+      </w:r>
+      <w:proofErr w:type="spellStart"/>
+      <w:r>
+        <w:rPr>
+          <w:rFonts w:asciiTheme="minorEastAsia" w:hAnsiTheme="minorEastAsia" w:hint="eastAsia"/>
+        </w:rPr>
+        <w:t>로서의</w:t>
+      </w:r>
+      <w:proofErr w:type="spellEnd"/>
+      <w:r>
+        <w:rPr>
+          <w:rFonts w:asciiTheme="minorEastAsia" w:hAnsiTheme="minorEastAsia" w:hint="eastAsia"/>
+        </w:rPr>
+        <w:t xml:space="preserve"> 픽셀 단편들이 여러 개 존재할 수 있다.</w:t>
+      </w:r>
+    </w:p>
+    <w:p>
+      <w:pPr>
+        <w:spacing w:line="240" w:lineRule="auto"/>
+        <w:jc w:val="left"/>
+        <w:rPr>
+          <w:rFonts w:asciiTheme="minorEastAsia" w:hAnsiTheme="minorEastAsia"/>
+        </w:rPr>
+      </w:pPr>
+    </w:p>
+    <w:p>
+      <w:pPr>
+        <w:spacing w:line="240" w:lineRule="auto"/>
+        <w:jc w:val="left"/>
+        <w:rPr>
+          <w:rFonts w:asciiTheme="minorEastAsia" w:hAnsiTheme="minorEastAsia"/>
+        </w:rPr>
+      </w:pPr>
+      <w:r>
+        <w:rPr>
+          <w:rFonts w:asciiTheme="minorEastAsia" w:hAnsiTheme="minorEastAsia" w:hint="eastAsia"/>
+          <w:b/>
+        </w:rPr>
+        <w:t xml:space="preserve">※ SV_TARGET </w:t>
+      </w:r>
+      <w:proofErr w:type="spellStart"/>
+      <w:r>
+        <w:rPr>
+          <w:rFonts w:asciiTheme="minorEastAsia" w:hAnsiTheme="minorEastAsia" w:hint="eastAsia"/>
+          <w:b/>
+        </w:rPr>
+        <w:t>의미소</w:t>
+      </w:r>
+      <w:proofErr w:type="spellEnd"/>
+      <w:r>
+        <w:rPr>
+          <w:rFonts w:asciiTheme="minorEastAsia" w:hAnsiTheme="minorEastAsia" w:hint="eastAsia"/>
+        </w:rPr>
+        <w:t xml:space="preserve"> </w:t>
+      </w:r>
+      <w:r>
+        <w:rPr>
+          <w:rFonts w:asciiTheme="minorEastAsia" w:hAnsiTheme="minorEastAsia"/>
+        </w:rPr>
+        <w:t>–</w:t>
+      </w:r>
+      <w:r>
+        <w:rPr>
+          <w:rFonts w:asciiTheme="minorEastAsia" w:hAnsiTheme="minorEastAsia" w:hint="eastAsia"/>
+        </w:rPr>
+        <w:t xml:space="preserve"> 해당 함수의 반환</w:t>
+      </w:r>
+      <w:r>
+        <w:rPr>
+          <w:rFonts w:asciiTheme="minorEastAsia" w:hAnsiTheme="minorEastAsia" w:hint="eastAsia"/>
+        </w:rPr>
+        <w:t xml:space="preserve"> </w:t>
+      </w:r>
+      <w:r>
+        <w:rPr>
+          <w:rFonts w:asciiTheme="minorEastAsia" w:hAnsiTheme="minorEastAsia" w:hint="eastAsia"/>
+        </w:rPr>
+        <w:t xml:space="preserve">값의 형식이 </w:t>
+      </w:r>
+      <w:proofErr w:type="spellStart"/>
+      <w:r>
+        <w:rPr>
+          <w:rFonts w:asciiTheme="minorEastAsia" w:hAnsiTheme="minorEastAsia" w:hint="eastAsia"/>
+        </w:rPr>
+        <w:t>랜더</w:t>
+      </w:r>
+      <w:proofErr w:type="spellEnd"/>
+      <w:r>
+        <w:rPr>
+          <w:rFonts w:asciiTheme="minorEastAsia" w:hAnsiTheme="minorEastAsia" w:hint="eastAsia"/>
+        </w:rPr>
+        <w:t xml:space="preserve"> 대상(render target)의 형식과 일치해야 함을 의미.</w:t>
+      </w:r>
+    </w:p>
+    <w:p>
+      <w:pPr>
+        <w:spacing w:line="240" w:lineRule="auto"/>
+        <w:jc w:val="left"/>
+      </w:pPr>
+    </w:p>
+    <w:p>
+      <w:pPr>
+        <w:spacing w:line="240" w:lineRule="auto"/>
+        <w:jc w:val="left"/>
+        <w:rPr>
+          <w:rFonts w:hint="eastAsia"/>
+          <w:b/>
+        </w:rPr>
+      </w:pPr>
+      <w:r>
+        <w:rPr>
+          <w:rFonts w:hint="eastAsia"/>
+          <w:b/>
+        </w:rPr>
+        <w:t>6.6 상수 버퍼</w:t>
+      </w:r>
+    </w:p>
+    <w:p>
+      <w:pPr>
+        <w:spacing w:line="240" w:lineRule="auto"/>
+        <w:jc w:val="left"/>
+        <w:rPr>
+          <w:rFonts w:hint="eastAsia"/>
+          <w:b/>
+        </w:rPr>
+      </w:pPr>
+      <w:r>
+        <w:rPr>
+          <w:rFonts w:hint="eastAsia"/>
+          <w:b/>
+        </w:rPr>
+        <w:t>6.6.1 상수 버퍼의 생성</w:t>
+      </w:r>
+    </w:p>
+    <w:p>
+      <w:pPr>
+        <w:spacing w:line="240" w:lineRule="auto"/>
+        <w:jc w:val="left"/>
+        <w:rPr>
+          <w:rFonts w:hint="eastAsia"/>
+        </w:rPr>
+      </w:pPr>
+      <w:r>
+        <w:rPr>
+          <w:rFonts w:hint="eastAsia"/>
+        </w:rPr>
+        <w:t>- 상수 버퍼는 CPU가 프레임당 한 번 갱신하는 것이 일반적.</w:t>
+      </w:r>
+    </w:p>
+    <w:p>
+      <w:pPr>
+        <w:spacing w:line="240" w:lineRule="auto"/>
+        <w:jc w:val="left"/>
+        <w:rPr>
+          <w:rFonts w:hint="eastAsia"/>
+        </w:rPr>
+      </w:pPr>
+      <w:r>
+        <w:rPr>
+          <w:rFonts w:hint="eastAsia"/>
+        </w:rPr>
+        <w:t xml:space="preserve">- 상수 버퍼는 기본 </w:t>
+      </w:r>
+      <w:proofErr w:type="spellStart"/>
+      <w:r>
+        <w:rPr>
+          <w:rFonts w:hint="eastAsia"/>
+        </w:rPr>
+        <w:t>힙이</w:t>
+      </w:r>
+      <w:proofErr w:type="spellEnd"/>
+      <w:r>
+        <w:rPr>
+          <w:rFonts w:hint="eastAsia"/>
+        </w:rPr>
+        <w:t xml:space="preserve"> 아닌, 업로드 </w:t>
+      </w:r>
+      <w:proofErr w:type="spellStart"/>
+      <w:r>
+        <w:rPr>
+          <w:rFonts w:hint="eastAsia"/>
+        </w:rPr>
+        <w:t>힙에</w:t>
+      </w:r>
+      <w:proofErr w:type="spellEnd"/>
+      <w:r>
+        <w:rPr>
+          <w:rFonts w:hint="eastAsia"/>
+        </w:rPr>
+        <w:t xml:space="preserve"> 만들어야 함.</w:t>
+      </w:r>
+    </w:p>
+    <w:p>
+      <w:pPr>
+        <w:spacing w:line="240" w:lineRule="auto"/>
+        <w:jc w:val="left"/>
+        <w:rPr>
+          <w:rFonts w:hint="eastAsia"/>
+        </w:rPr>
+      </w:pPr>
+      <w:r>
+        <w:rPr>
+          <w:rFonts w:hint="eastAsia"/>
+        </w:rPr>
+        <w:t xml:space="preserve">- 크기가 </w:t>
+      </w:r>
+      <w:r>
+        <w:rPr>
+          <w:rFonts w:hint="eastAsia"/>
+          <w:b/>
+        </w:rPr>
+        <w:t>반드시 최소 하드웨어 할당 크기</w:t>
+      </w:r>
+      <w:proofErr w:type="gramStart"/>
+      <w:r>
+        <w:rPr>
+          <w:rFonts w:hint="eastAsia"/>
+          <w:b/>
+        </w:rPr>
+        <w:t>( 256</w:t>
+      </w:r>
+      <w:proofErr w:type="gramEnd"/>
+      <w:r>
+        <w:rPr>
+          <w:rFonts w:hint="eastAsia"/>
+          <w:b/>
+        </w:rPr>
+        <w:t xml:space="preserve"> byte ) 의 배수</w:t>
+      </w:r>
+      <w:r>
+        <w:rPr>
+          <w:rFonts w:hint="eastAsia"/>
+        </w:rPr>
+        <w:t>여야 함.</w:t>
+      </w:r>
+    </w:p>
+    <w:p>
+      <w:pPr>
+        <w:spacing w:line="240" w:lineRule="auto"/>
+        <w:jc w:val="left"/>
+        <w:rPr>
+          <w:rFonts w:hint="eastAsia"/>
+        </w:rPr>
+      </w:pPr>
+      <w:r>
+        <w:rPr>
+          <w:rFonts w:hint="eastAsia"/>
+        </w:rPr>
+        <w:t xml:space="preserve">- 어떤 물체를 그릴 </w:t>
+      </w:r>
+      <w:r>
+        <w:rPr>
+          <w:rFonts w:hint="eastAsia"/>
+        </w:rPr>
+        <w:t>때</w:t>
+      </w:r>
+      <w:r>
+        <w:rPr>
+          <w:rFonts w:hint="eastAsia"/>
+        </w:rPr>
+        <w:t xml:space="preserve">가 되면, 이 버퍼에서 해당 물체를 위한 상수들이 있는 부분 영역을 서술하는 상수 버퍼 </w:t>
+      </w:r>
+      <w:proofErr w:type="spellStart"/>
+      <w:r>
+        <w:rPr>
+          <w:rFonts w:hint="eastAsia"/>
+        </w:rPr>
+        <w:t>뷰를</w:t>
+      </w:r>
+      <w:proofErr w:type="spellEnd"/>
+      <w:r>
+        <w:rPr>
+          <w:rFonts w:hint="eastAsia"/>
+        </w:rPr>
+        <w:t xml:space="preserve"> 파이프라인에 묶음.</w:t>
+      </w:r>
+    </w:p>
+    <w:p>
+      <w:pPr>
+        <w:spacing w:line="240" w:lineRule="auto"/>
+        <w:jc w:val="left"/>
+        <w:rPr>
+          <w:rFonts w:hint="eastAsia"/>
+        </w:rPr>
+      </w:pPr>
+    </w:p>
+    <w:p>
+      <w:pPr>
+        <w:spacing w:line="240" w:lineRule="auto"/>
+        <w:jc w:val="left"/>
+        <w:rPr>
+          <w:rFonts w:hint="eastAsia"/>
+        </w:rPr>
       </w:pPr>
       <w:r>
         <w:rPr>
@@ -680,7 +1900,7 @@
           <w:rFonts w:asciiTheme="minorEastAsia" w:hAnsiTheme="minorEastAsia" w:hint="eastAsia"/>
           <w:b/>
         </w:rPr>
-        <w:t xml:space="preserve"> 색인 버퍼</w:t>
+        <w:t xml:space="preserve"> 상수 버퍼(constant buffer)</w:t>
       </w:r>
       <w:r>
         <w:rPr>
@@ -698,13 +1918,453 @@
         <w:rPr>
           <w:rFonts w:asciiTheme="minorEastAsia" w:hAnsiTheme="minorEastAsia" w:hint="eastAsia"/>
         </w:rPr>
-        <w:t xml:space="preserve"> 색인(Index)들을 담는 버퍼</w:t>
-      </w:r>
-    </w:p>
-    <w:p>
-      <w:pPr>
-        <w:spacing w:line="240" w:lineRule="auto"/>
-        <w:jc w:val="left"/>
+        <w:t xml:space="preserve"> </w:t>
+      </w:r>
+      <w:proofErr w:type="spellStart"/>
+      <w:r>
+        <w:rPr>
+          <w:rFonts w:asciiTheme="minorEastAsia" w:hAnsiTheme="minorEastAsia" w:hint="eastAsia"/>
+        </w:rPr>
+        <w:t>셰이더</w:t>
+      </w:r>
+      <w:proofErr w:type="spellEnd"/>
+      <w:r>
+        <w:rPr>
+          <w:rFonts w:asciiTheme="minorEastAsia" w:hAnsiTheme="minorEastAsia" w:hint="eastAsia"/>
+        </w:rPr>
+        <w:t xml:space="preserve"> 프로그램에서 참조하는 자료를 담는 GPU 자원(ID3D12Resource)의 예.</w:t>
+      </w:r>
+    </w:p>
+    <w:p>
+      <w:pPr>
+        <w:spacing w:line="240" w:lineRule="auto"/>
+        <w:jc w:val="left"/>
+        <w:rPr>
+          <w:rFonts w:hint="eastAsia"/>
+        </w:rPr>
+      </w:pPr>
+    </w:p>
+    <w:p>
+      <w:pPr>
+        <w:spacing w:line="240" w:lineRule="auto"/>
+        <w:jc w:val="left"/>
+        <w:rPr>
+          <w:rFonts w:hint="eastAsia"/>
+          <w:b/>
+        </w:rPr>
+      </w:pPr>
+      <w:r>
+        <w:rPr>
+          <w:rFonts w:hint="eastAsia"/>
+          <w:b/>
+        </w:rPr>
+        <w:t>6.6.2 상수 버퍼의 갱신</w:t>
+      </w:r>
+    </w:p>
+    <w:p>
+      <w:pPr>
+        <w:spacing w:line="240" w:lineRule="auto"/>
+        <w:jc w:val="left"/>
+        <w:rPr>
+          <w:rFonts w:hint="eastAsia"/>
+        </w:rPr>
+      </w:pPr>
+      <w:r>
+        <w:rPr>
+          <w:rFonts w:hint="eastAsia"/>
+        </w:rPr>
+        <w:t xml:space="preserve">- 자료를 올리려면 먼저 자원 자료를 가리키는 포인터를 </w:t>
+      </w:r>
+      <w:r>
+        <w:rPr>
+          <w:rFonts w:hint="eastAsia"/>
+          <w:b/>
+        </w:rPr>
+        <w:t xml:space="preserve">Map </w:t>
+      </w:r>
+      <w:proofErr w:type="spellStart"/>
+      <w:r>
+        <w:rPr>
+          <w:rFonts w:hint="eastAsia"/>
+          <w:b/>
+        </w:rPr>
+        <w:t>메서드</w:t>
+      </w:r>
+      <w:r>
+        <w:rPr>
+          <w:rFonts w:hint="eastAsia"/>
+        </w:rPr>
+        <w:t>를</w:t>
+      </w:r>
+      <w:proofErr w:type="spellEnd"/>
+      <w:r>
+        <w:rPr>
+          <w:rFonts w:hint="eastAsia"/>
+        </w:rPr>
+        <w:t xml:space="preserve"> 호출하여 얻는다.</w:t>
+      </w:r>
+    </w:p>
+    <w:p>
+      <w:pPr>
+        <w:spacing w:line="240" w:lineRule="auto"/>
+        <w:jc w:val="left"/>
+        <w:rPr>
+          <w:rFonts w:hint="eastAsia"/>
+        </w:rPr>
+      </w:pPr>
+      <w:r>
+        <w:rPr>
+          <w:rFonts w:hint="eastAsia"/>
+        </w:rPr>
+        <w:t xml:space="preserve">- 시스템 메모리에 있는 자료를 상수 버퍼에 복사하려면 </w:t>
+      </w:r>
+      <w:proofErr w:type="spellStart"/>
+      <w:r>
+        <w:rPr>
+          <w:rFonts w:hint="eastAsia"/>
+        </w:rPr>
+        <w:t>memcpy</w:t>
+      </w:r>
+      <w:proofErr w:type="spellEnd"/>
+      <w:r>
+        <w:rPr>
+          <w:rFonts w:hint="eastAsia"/>
+        </w:rPr>
+        <w:t xml:space="preserve"> 이용.</w:t>
+      </w:r>
+    </w:p>
+    <w:p>
+      <w:pPr>
+        <w:spacing w:line="240" w:lineRule="auto"/>
+        <w:jc w:val="left"/>
+      </w:pPr>
+      <w:r>
+        <w:rPr>
+          <w:rFonts w:hint="eastAsia"/>
+        </w:rPr>
+        <w:lastRenderedPageBreak/>
+        <w:t xml:space="preserve">- 해당 메모리 해제하기 전에 </w:t>
+      </w:r>
+      <w:proofErr w:type="spellStart"/>
+      <w:r>
+        <w:rPr>
+          <w:rFonts w:hint="eastAsia"/>
+          <w:b/>
+        </w:rPr>
+        <w:t>unmap</w:t>
+      </w:r>
+      <w:proofErr w:type="spellEnd"/>
+      <w:r>
+        <w:rPr>
+          <w:rFonts w:hint="eastAsia"/>
+        </w:rPr>
+        <w:t xml:space="preserve"> 을 호출.</w:t>
+      </w:r>
+    </w:p>
+    <w:p>
+      <w:pPr>
+        <w:spacing w:line="240" w:lineRule="auto"/>
+        <w:jc w:val="left"/>
+        <w:rPr>
+          <w:rFonts w:hint="eastAsia"/>
+        </w:rPr>
+      </w:pPr>
+    </w:p>
+    <w:p>
+      <w:pPr>
+        <w:spacing w:line="240" w:lineRule="auto"/>
+        <w:jc w:val="left"/>
+        <w:rPr>
+          <w:rFonts w:hint="eastAsia"/>
+          <w:b/>
+        </w:rPr>
+      </w:pPr>
+      <w:r>
+        <w:rPr>
+          <w:rFonts w:hint="eastAsia"/>
+          <w:b/>
+        </w:rPr>
+        <w:t>6.6.3 업로드 버퍼 보조 클래스</w:t>
+      </w:r>
+    </w:p>
+    <w:p>
+      <w:pPr>
+        <w:spacing w:line="240" w:lineRule="auto"/>
+        <w:jc w:val="left"/>
+        <w:rPr>
+          <w:rFonts w:hint="eastAsia"/>
+        </w:rPr>
+      </w:pPr>
+    </w:p>
+    <w:p>
+      <w:pPr>
+        <w:spacing w:line="240" w:lineRule="auto"/>
+        <w:jc w:val="left"/>
+        <w:rPr>
+          <w:rFonts w:hint="eastAsia"/>
+          <w:b/>
+        </w:rPr>
+      </w:pPr>
+      <w:r>
+        <w:rPr>
+          <w:rFonts w:hint="eastAsia"/>
+          <w:b/>
+        </w:rPr>
+        <w:t>6.6.4 상수 버퍼 서술자.</w:t>
+      </w:r>
+    </w:p>
+    <w:p>
+      <w:pPr>
+        <w:spacing w:line="240" w:lineRule="auto"/>
+        <w:jc w:val="left"/>
+        <w:rPr>
+          <w:rFonts w:hint="eastAsia"/>
+        </w:rPr>
+      </w:pPr>
+      <w:r>
+        <w:rPr>
+          <w:rFonts w:hint="eastAsia"/>
+        </w:rPr>
+        <w:t xml:space="preserve">- 상수 버퍼 서술자는 </w:t>
+      </w:r>
+      <w:r>
+        <w:rPr>
+          <w:rFonts w:hint="eastAsia"/>
+          <w:b/>
+        </w:rPr>
+        <w:t>D3D12_DESCIPTOR_HEAP_TYPE_CBV_SRV_UAV</w:t>
+      </w:r>
+      <w:r>
+        <w:rPr>
+          <w:rFonts w:hint="eastAsia"/>
+        </w:rPr>
+        <w:t xml:space="preserve"> 형식의 서술자 </w:t>
+      </w:r>
+      <w:proofErr w:type="spellStart"/>
+      <w:r>
+        <w:rPr>
+          <w:rFonts w:hint="eastAsia"/>
+        </w:rPr>
+        <w:t>힙에</w:t>
+      </w:r>
+      <w:proofErr w:type="spellEnd"/>
+      <w:r>
+        <w:rPr>
+          <w:rFonts w:hint="eastAsia"/>
+        </w:rPr>
+        <w:t xml:space="preserve"> 담김.</w:t>
+      </w:r>
+    </w:p>
+    <w:p>
+      <w:pPr>
+        <w:spacing w:line="240" w:lineRule="auto"/>
+        <w:jc w:val="left"/>
+        <w:rPr>
+          <w:rFonts w:hint="eastAsia"/>
+        </w:rPr>
+      </w:pPr>
+      <w:r>
+        <w:rPr>
+          <w:rFonts w:hint="eastAsia"/>
+        </w:rPr>
+        <w:t xml:space="preserve">- 상수 버퍼, </w:t>
+      </w:r>
+      <w:proofErr w:type="spellStart"/>
+      <w:r>
+        <w:rPr>
+          <w:rFonts w:hint="eastAsia"/>
+        </w:rPr>
+        <w:t>셰이더</w:t>
+      </w:r>
+      <w:proofErr w:type="spellEnd"/>
+      <w:r>
+        <w:rPr>
+          <w:rFonts w:hint="eastAsia"/>
+        </w:rPr>
+        <w:t xml:space="preserve"> 자원 </w:t>
+      </w:r>
+      <w:proofErr w:type="spellStart"/>
+      <w:r>
+        <w:rPr>
+          <w:rFonts w:hint="eastAsia"/>
+        </w:rPr>
+        <w:t>뷰</w:t>
+      </w:r>
+      <w:proofErr w:type="spellEnd"/>
+      <w:r>
+        <w:rPr>
+          <w:rFonts w:hint="eastAsia"/>
+        </w:rPr>
+        <w:t>(SRV</w:t>
+      </w:r>
+      <w:proofErr w:type="gramStart"/>
+      <w:r>
+        <w:rPr>
+          <w:rFonts w:hint="eastAsia"/>
+        </w:rPr>
+        <w:t>) ,</w:t>
+      </w:r>
+      <w:proofErr w:type="gramEnd"/>
+      <w:r>
+        <w:rPr>
+          <w:rFonts w:hint="eastAsia"/>
+        </w:rPr>
+        <w:t xml:space="preserve"> 순서 없는 접근 </w:t>
+      </w:r>
+      <w:proofErr w:type="spellStart"/>
+      <w:r>
+        <w:rPr>
+          <w:rFonts w:hint="eastAsia"/>
+        </w:rPr>
+        <w:t>뷰</w:t>
+      </w:r>
+      <w:proofErr w:type="spellEnd"/>
+      <w:r>
+        <w:rPr>
+          <w:rFonts w:hint="eastAsia"/>
+        </w:rPr>
+        <w:t>(UAV) 서술자들을 섞어 담을 수 있음.</w:t>
+      </w:r>
+    </w:p>
+    <w:p>
+      <w:pPr>
+        <w:spacing w:line="240" w:lineRule="auto"/>
+        <w:jc w:val="left"/>
+        <w:rPr>
+          <w:rFonts w:hint="eastAsia"/>
+        </w:rPr>
+      </w:pPr>
+      <w:r>
+        <w:rPr>
+          <w:rFonts w:hint="eastAsia"/>
+        </w:rPr>
+        <w:t xml:space="preserve">- 상수 버퍼 </w:t>
+      </w:r>
+      <w:proofErr w:type="spellStart"/>
+      <w:r>
+        <w:rPr>
+          <w:rFonts w:hint="eastAsia"/>
+        </w:rPr>
+        <w:t>뷰를</w:t>
+      </w:r>
+      <w:proofErr w:type="spellEnd"/>
+      <w:r>
+        <w:rPr>
+          <w:rFonts w:hint="eastAsia"/>
+        </w:rPr>
+        <w:t xml:space="preserve"> 생성하려면 </w:t>
+      </w:r>
+      <w:r>
+        <w:rPr>
+          <w:rFonts w:hint="eastAsia"/>
+          <w:b/>
+        </w:rPr>
+        <w:t xml:space="preserve">D3D12_CONSTANT_BUFFER _VIEW_DESC </w:t>
+      </w:r>
+      <w:proofErr w:type="spellStart"/>
+      <w:r>
+        <w:rPr>
+          <w:rFonts w:hint="eastAsia"/>
+          <w:b/>
+        </w:rPr>
+        <w:t>인스턴스</w:t>
+      </w:r>
+      <w:r>
+        <w:rPr>
+          <w:rFonts w:hint="eastAsia"/>
+        </w:rPr>
+        <w:t>를</w:t>
+      </w:r>
+      <w:proofErr w:type="spellEnd"/>
+      <w:r>
+        <w:rPr>
+          <w:rFonts w:hint="eastAsia"/>
+        </w:rPr>
+        <w:t xml:space="preserve"> 채운 후에 </w:t>
+      </w:r>
+      <w:r>
+        <w:rPr>
+          <w:rFonts w:hint="eastAsia"/>
+          <w:b/>
+        </w:rPr>
+        <w:t>ID3D12Device</w:t>
+      </w:r>
+      <w:proofErr w:type="gramStart"/>
+      <w:r>
+        <w:rPr>
+          <w:rFonts w:hint="eastAsia"/>
+          <w:b/>
+        </w:rPr>
+        <w:t>::</w:t>
+      </w:r>
+      <w:proofErr w:type="spellStart"/>
+      <w:proofErr w:type="gramEnd"/>
+      <w:r>
+        <w:rPr>
+          <w:rFonts w:hint="eastAsia"/>
+          <w:b/>
+        </w:rPr>
+        <w:t>CreateConstantBufferView</w:t>
+      </w:r>
+      <w:proofErr w:type="spellEnd"/>
+      <w:r>
+        <w:rPr>
+          <w:rFonts w:hint="eastAsia"/>
+        </w:rPr>
+        <w:t>를 호출.</w:t>
+      </w:r>
+    </w:p>
+    <w:p>
+      <w:pPr>
+        <w:spacing w:line="240" w:lineRule="auto"/>
+        <w:jc w:val="left"/>
+        <w:rPr>
+          <w:rFonts w:hint="eastAsia"/>
+        </w:rPr>
+      </w:pPr>
+      <w:r>
+        <w:rPr>
+          <w:rFonts w:hint="eastAsia"/>
+        </w:rPr>
+        <w:t xml:space="preserve">- </w:t>
+      </w:r>
+      <w:r>
+        <w:rPr>
+          <w:rFonts w:hint="eastAsia"/>
+          <w:b/>
+        </w:rPr>
+        <w:t>D3D12_CONSTANT_BUFFER _VIEW_DESC</w:t>
+      </w:r>
+      <w:r>
+        <w:rPr>
+          <w:rFonts w:hint="eastAsia"/>
+          <w:b/>
+        </w:rPr>
+        <w:t xml:space="preserve"> 구조체</w:t>
+      </w:r>
+      <w:r>
+        <w:rPr>
+          <w:rFonts w:hint="eastAsia"/>
+        </w:rPr>
+        <w:t>는 상수 버퍼 자원 중 HLSL 상수 버퍼 구조체에 묶일 부분을 서술.</w:t>
+      </w:r>
+    </w:p>
+    <w:p>
+      <w:pPr>
+        <w:spacing w:line="240" w:lineRule="auto"/>
+        <w:jc w:val="left"/>
+        <w:rPr>
+          <w:rFonts w:hint="eastAsia"/>
+        </w:rPr>
+      </w:pPr>
+    </w:p>
+    <w:p>
+      <w:pPr>
+        <w:spacing w:line="240" w:lineRule="auto"/>
+        <w:jc w:val="left"/>
+        <w:rPr>
+          <w:rFonts w:hint="eastAsia"/>
+        </w:rPr>
       </w:pPr>
       <w:r>
         <w:rPr>
@@ -715,18 +2375,264 @@
       </w:r>
       <w:r>
         <w:rPr>
-          <w:rFonts w:asciiTheme="minorEastAsia" w:hAnsiTheme="minorEastAsia" w:hint="eastAsia"/>
-          <w:b/>
-        </w:rPr>
-        <w:t xml:space="preserve"> D3D12_INDEX_BUFFER_VIEW</w:t>
-      </w:r>
-      <w:r>
-        <w:rPr>
-          <w:rFonts w:asciiTheme="minorEastAsia" w:hAnsiTheme="minorEastAsia" w:hint="eastAsia"/>
+          <w:rFonts w:hint="eastAsia"/>
+          <w:b/>
+        </w:rPr>
+        <w:t xml:space="preserve"> D3D12_DESCRIPTOR_HEAP_FLAG_SHADER_VISIBLE 플래그</w:t>
+      </w:r>
+      <w:r>
+        <w:rPr>
+          <w:rFonts w:hint="eastAsia"/>
         </w:rPr>
         <w:t xml:space="preserve"> </w:t>
       </w:r>
       <w:r>
+        <w:t>–</w:t>
+      </w:r>
+      <w:r>
+        <w:rPr>
+          <w:rFonts w:hint="eastAsia"/>
+        </w:rPr>
+        <w:t xml:space="preserve"> </w:t>
+      </w:r>
+      <w:proofErr w:type="spellStart"/>
+      <w:r>
+        <w:rPr>
+          <w:rFonts w:hint="eastAsia"/>
+        </w:rPr>
+        <w:t>셰이더</w:t>
+      </w:r>
+      <w:proofErr w:type="spellEnd"/>
+      <w:r>
+        <w:rPr>
+          <w:rFonts w:hint="eastAsia"/>
+        </w:rPr>
+        <w:t xml:space="preserve"> 프로그램에서 이 서술자들에 접근할 것임을 뜻함.</w:t>
+      </w:r>
+    </w:p>
+    <w:p>
+      <w:pPr>
+        <w:spacing w:line="240" w:lineRule="auto"/>
+        <w:jc w:val="left"/>
+        <w:rPr>
+          <w:rFonts w:hint="eastAsia"/>
+        </w:rPr>
+      </w:pPr>
+    </w:p>
+    <w:p>
+      <w:pPr>
+        <w:spacing w:line="240" w:lineRule="auto"/>
+        <w:jc w:val="left"/>
+        <w:rPr>
+          <w:rFonts w:hint="eastAsia"/>
+          <w:b/>
+        </w:rPr>
+      </w:pPr>
+      <w:r>
+        <w:rPr>
+          <w:rFonts w:hint="eastAsia"/>
+          <w:b/>
+        </w:rPr>
+        <w:t>6.6.5 루트 서명과 서술자 테이블</w:t>
+      </w:r>
+    </w:p>
+    <w:p>
+      <w:pPr>
+        <w:spacing w:line="240" w:lineRule="auto"/>
+        <w:jc w:val="left"/>
+        <w:rPr>
+          <w:rFonts w:hint="eastAsia"/>
+        </w:rPr>
+      </w:pPr>
+      <w:r>
+        <w:rPr>
+          <w:rFonts w:hint="eastAsia"/>
+        </w:rPr>
+        <w:t xml:space="preserve">- </w:t>
+      </w:r>
+      <w:proofErr w:type="spellStart"/>
+      <w:r>
+        <w:rPr>
+          <w:rFonts w:hint="eastAsia"/>
+        </w:rPr>
+        <w:t>셰이더</w:t>
+      </w:r>
+      <w:proofErr w:type="spellEnd"/>
+      <w:r>
+        <w:rPr>
+          <w:rFonts w:hint="eastAsia"/>
+        </w:rPr>
+        <w:t xml:space="preserve"> 프로그램들은 특정 종류의 자원들이 </w:t>
+      </w:r>
+      <w:proofErr w:type="spellStart"/>
+      <w:r>
+        <w:rPr>
+          <w:rFonts w:hint="eastAsia"/>
+        </w:rPr>
+        <w:t>렌더링</w:t>
+      </w:r>
+      <w:proofErr w:type="spellEnd"/>
+      <w:r>
+        <w:rPr>
+          <w:rFonts w:hint="eastAsia"/>
+        </w:rPr>
+        <w:t xml:space="preserve"> 파이프라인에 묶인 상태에서 그리기 호출이 실행되었다고 기대함.</w:t>
+      </w:r>
+    </w:p>
+    <w:p>
+      <w:pPr>
+        <w:spacing w:line="240" w:lineRule="auto"/>
+        <w:jc w:val="left"/>
+        <w:rPr>
+          <w:rFonts w:hint="eastAsia"/>
+        </w:rPr>
+      </w:pPr>
+      <w:r>
+        <w:rPr>
+          <w:rFonts w:hint="eastAsia"/>
+        </w:rPr>
+        <w:t xml:space="preserve">- 자원들은 특정 레지스터 슬롯에 묶이며, </w:t>
+      </w:r>
+      <w:proofErr w:type="spellStart"/>
+      <w:r>
+        <w:rPr>
+          <w:rFonts w:hint="eastAsia"/>
+        </w:rPr>
+        <w:t>셰이더</w:t>
+      </w:r>
+      <w:proofErr w:type="spellEnd"/>
+      <w:r>
+        <w:rPr>
+          <w:rFonts w:hint="eastAsia"/>
+        </w:rPr>
+        <w:t xml:space="preserve"> 프로그램들은 슬롯들을 통해 자원들에 접근.</w:t>
+      </w:r>
+    </w:p>
+    <w:p>
+      <w:pPr>
+        <w:spacing w:line="240" w:lineRule="auto"/>
+        <w:jc w:val="left"/>
+        <w:rPr>
+          <w:rFonts w:hint="eastAsia"/>
+        </w:rPr>
+      </w:pPr>
+      <w:r>
+        <w:rPr>
+          <w:rFonts w:hint="eastAsia"/>
+        </w:rPr>
+        <w:t xml:space="preserve">- 루트 서명은 응용 프로그램이 </w:t>
+      </w:r>
+      <w:proofErr w:type="spellStart"/>
+      <w:r>
+        <w:rPr>
+          <w:rFonts w:hint="eastAsia"/>
+        </w:rPr>
+        <w:t>렌더링</w:t>
+      </w:r>
+      <w:proofErr w:type="spellEnd"/>
+      <w:r>
+        <w:rPr>
+          <w:rFonts w:hint="eastAsia"/>
+        </w:rPr>
+        <w:t xml:space="preserve"> 파이프라인에 묶을 자원들을 정의하기만 하고, 실제로 자원들을 묶지 않는다.</w:t>
+      </w:r>
+    </w:p>
+    <w:p>
+      <w:pPr>
+        <w:spacing w:line="240" w:lineRule="auto"/>
+        <w:jc w:val="left"/>
+        <w:rPr>
+          <w:rFonts w:hint="eastAsia"/>
+        </w:rPr>
+      </w:pPr>
+      <w:r>
+        <w:rPr>
+          <w:rFonts w:hint="eastAsia"/>
+        </w:rPr>
+        <w:t xml:space="preserve">- </w:t>
+      </w:r>
+      <w:r>
+        <w:rPr>
+          <w:rFonts w:hint="eastAsia"/>
+          <w:b/>
+        </w:rPr>
+        <w:t>ID3D12GraphicsCommandList</w:t>
+      </w:r>
+      <w:proofErr w:type="gramStart"/>
+      <w:r>
+        <w:rPr>
+          <w:rFonts w:hint="eastAsia"/>
+          <w:b/>
+        </w:rPr>
+        <w:t>::</w:t>
+      </w:r>
+      <w:proofErr w:type="spellStart"/>
+      <w:proofErr w:type="gramEnd"/>
+      <w:r>
+        <w:rPr>
+          <w:rFonts w:hint="eastAsia"/>
+          <w:b/>
+        </w:rPr>
+        <w:t>SetGraphicsRootDescriptorTable</w:t>
+      </w:r>
+      <w:proofErr w:type="spellEnd"/>
+      <w:r>
+        <w:rPr>
+          <w:rFonts w:hint="eastAsia"/>
+        </w:rPr>
+        <w:t>을 호출해서 서술자 테이블 파이프라인에 묶는다.</w:t>
+      </w:r>
+    </w:p>
+    <w:p>
+      <w:pPr>
+        <w:spacing w:line="240" w:lineRule="auto"/>
+        <w:jc w:val="left"/>
+        <w:rPr>
+          <w:rFonts w:hint="eastAsia"/>
+        </w:rPr>
+      </w:pPr>
+      <w:r>
+        <w:rPr>
+          <w:rFonts w:hint="eastAsia"/>
+        </w:rPr>
+        <w:t>- 루터 서명을 바꾸면 기존 모든 바인딩이 사라짐.</w:t>
+      </w:r>
+    </w:p>
+    <w:p>
+      <w:pPr>
+        <w:spacing w:line="240" w:lineRule="auto"/>
+        <w:jc w:val="left"/>
+        <w:rPr>
+          <w:rFonts w:hint="eastAsia"/>
+        </w:rPr>
+      </w:pPr>
+    </w:p>
+    <w:p>
+      <w:pPr>
+        <w:spacing w:line="240" w:lineRule="auto"/>
+        <w:jc w:val="left"/>
+      </w:pPr>
+      <w:r>
+        <w:rPr>
+          <w:rFonts w:asciiTheme="minorEastAsia" w:hAnsiTheme="minorEastAsia" w:hint="eastAsia"/>
+          <w:b/>
+        </w:rPr>
+        <w:t>※</w:t>
+      </w:r>
+      <w:r>
+        <w:rPr>
+          <w:rFonts w:asciiTheme="minorEastAsia" w:hAnsiTheme="minorEastAsia" w:hint="eastAsia"/>
+          <w:b/>
+        </w:rPr>
+        <w:t xml:space="preserve"> 루터 서명(Root signature)</w:t>
+      </w:r>
+      <w:r>
+        <w:rPr>
+          <w:rFonts w:asciiTheme="minorEastAsia" w:hAnsiTheme="minorEastAsia" w:hint="eastAsia"/>
+        </w:rPr>
+        <w:t xml:space="preserve"> </w:t>
+      </w:r>
+      <w:r>
         <w:rPr>
           <w:rFonts w:asciiTheme="minorEastAsia" w:hAnsiTheme="minorEastAsia"/>
         </w:rPr>
@@ -736,239 +2642,62 @@
         <w:rPr>
           <w:rFonts w:asciiTheme="minorEastAsia" w:hAnsiTheme="minorEastAsia" w:hint="eastAsia"/>
         </w:rPr>
-        <w:t xml:space="preserve"> 색인 버퍼 뷰를 대표하는 형식</w:t>
-      </w:r>
-    </w:p>
-    <w:p>
-      <w:pPr>
-        <w:spacing w:line="240" w:lineRule="auto"/>
-        <w:jc w:val="left"/>
-        <w:rPr>
-          <w:rFonts w:asciiTheme="minorEastAsia" w:hAnsiTheme="minorEastAsia" w:hint="eastAsia"/>
-        </w:rPr>
-      </w:pPr>
-      <w:r>
-        <w:rPr>
-          <w:rFonts w:asciiTheme="minorEastAsia" w:hAnsiTheme="minorEastAsia" w:hint="eastAsia"/>
-          <w:b/>
-        </w:rPr>
-        <w:t>※</w:t>
-      </w:r>
-      <w:r>
-        <w:rPr>
-          <w:rFonts w:asciiTheme="minorEastAsia" w:hAnsiTheme="minorEastAsia" w:hint="eastAsia"/>
-          <w:b/>
-        </w:rPr>
-        <w:t xml:space="preserve"> ID3D12GraphicsCommandList::DrawIndexedInstanced 메서드</w:t>
-      </w:r>
-      <w:r>
-        <w:rPr>
-          <w:rFonts w:asciiTheme="minorEastAsia" w:hAnsiTheme="minorEastAsia" w:hint="eastAsia"/>
-        </w:rPr>
-        <w:t xml:space="preserve"> </w:t>
-      </w:r>
-      <w:r>
-        <w:rPr>
-          <w:rFonts w:asciiTheme="minorEastAsia" w:hAnsiTheme="minorEastAsia"/>
-        </w:rPr>
-        <w:t>–</w:t>
-      </w:r>
-      <w:r>
-        <w:rPr>
-          <w:rFonts w:asciiTheme="minorEastAsia" w:hAnsiTheme="minorEastAsia" w:hint="eastAsia"/>
-        </w:rPr>
-        <w:t xml:space="preserve"> 색인들을 통해 기본도형을 그리는 함수.</w:t>
-      </w:r>
-    </w:p>
-    <w:p>
-      <w:pPr>
-        <w:spacing w:line="240" w:lineRule="auto"/>
-        <w:jc w:val="left"/>
-        <w:rPr>
-          <w:rFonts w:asciiTheme="minorEastAsia" w:hAnsiTheme="minorEastAsia" w:hint="eastAsia"/>
-        </w:rPr>
-      </w:pPr>
-      <w:r>
-        <w:rPr>
-          <w:rFonts w:asciiTheme="minorEastAsia" w:hAnsiTheme="minorEastAsia" w:hint="eastAsia"/>
-          <w:b/>
-        </w:rPr>
-        <w:t>※</w:t>
-      </w:r>
-      <w:r>
-        <w:rPr>
-          <w:rFonts w:asciiTheme="minorEastAsia" w:hAnsiTheme="minorEastAsia" w:hint="eastAsia"/>
-          <w:b/>
-        </w:rPr>
-        <w:t xml:space="preserve"> 기준 정점 위치(base vertex location)</w:t>
-      </w:r>
-      <w:r>
-        <w:rPr>
-          <w:rFonts w:asciiTheme="minorEastAsia" w:hAnsiTheme="minorEastAsia" w:hint="eastAsia"/>
-        </w:rPr>
-        <w:t xml:space="preserve"> </w:t>
-      </w:r>
-      <w:r>
-        <w:rPr>
-          <w:rFonts w:asciiTheme="minorEastAsia" w:hAnsiTheme="minorEastAsia"/>
-        </w:rPr>
-        <w:t>–</w:t>
-      </w:r>
-      <w:r>
-        <w:rPr>
-          <w:rFonts w:asciiTheme="minorEastAsia" w:hAnsiTheme="minorEastAsia" w:hint="eastAsia"/>
-        </w:rPr>
-        <w:t xml:space="preserve"> 전역 정점 버퍼에서 한 물체의 첫 번째 정점의 위치.</w:t>
-      </w:r>
-    </w:p>
-    <w:p>
-      <w:pPr>
-        <w:spacing w:line="240" w:lineRule="auto"/>
-        <w:jc w:val="left"/>
-        <w:rPr>
-          <w:rFonts w:asciiTheme="minorEastAsia" w:hAnsiTheme="minorEastAsia" w:hint="eastAsia"/>
-        </w:rPr>
-      </w:pPr>
-    </w:p>
-    <w:p>
-      <w:pPr>
-        <w:spacing w:line="240" w:lineRule="auto"/>
-        <w:jc w:val="left"/>
-        <w:rPr>
-          <w:rFonts w:asciiTheme="minorEastAsia" w:hAnsiTheme="minorEastAsia" w:hint="eastAsia"/>
-          <w:b/>
-        </w:rPr>
-      </w:pPr>
-      <w:r>
-        <w:rPr>
-          <w:rFonts w:asciiTheme="minorEastAsia" w:hAnsiTheme="minorEastAsia" w:hint="eastAsia"/>
-          <w:b/>
-        </w:rPr>
-        <w:t>6-4 예제 정점 셰이더</w:t>
-      </w:r>
-    </w:p>
-    <w:p>
-      <w:pPr>
-        <w:spacing w:line="240" w:lineRule="auto"/>
-        <w:jc w:val="left"/>
-        <w:rPr>
-          <w:rFonts w:asciiTheme="minorEastAsia" w:hAnsiTheme="minorEastAsia" w:hint="eastAsia"/>
-        </w:rPr>
-      </w:pPr>
-      <w:r>
-        <w:rPr>
-          <w:rFonts w:asciiTheme="minorEastAsia" w:hAnsiTheme="minorEastAsia" w:hint="eastAsia"/>
-        </w:rPr>
-        <w:t>- 본질적으로 셰이더는 하나의 함수.</w:t>
-      </w:r>
-    </w:p>
-    <w:p>
-      <w:pPr>
-        <w:spacing w:line="240" w:lineRule="auto"/>
-        <w:jc w:val="left"/>
-        <w:rPr>
-          <w:rFonts w:asciiTheme="minorEastAsia" w:hAnsiTheme="minorEastAsia" w:hint="eastAsia"/>
-        </w:rPr>
-      </w:pPr>
-      <w:r>
-        <w:rPr>
-          <w:rFonts w:asciiTheme="minorEastAsia" w:hAnsiTheme="minorEastAsia" w:hint="eastAsia"/>
-        </w:rPr>
-        <w:t>- HLSL에서 함수는 항상 인라인화.</w:t>
-      </w:r>
-    </w:p>
-    <w:p>
-      <w:pPr>
-        <w:spacing w:line="240" w:lineRule="auto"/>
-        <w:jc w:val="left"/>
-        <w:rPr>
-          <w:rFonts w:asciiTheme="minorEastAsia" w:hAnsiTheme="minorEastAsia" w:hint="eastAsia"/>
-        </w:rPr>
-      </w:pPr>
-      <w:r>
-        <w:rPr>
-          <w:rFonts w:asciiTheme="minorEastAsia" w:hAnsiTheme="minorEastAsia" w:hint="eastAsia"/>
-        </w:rPr>
-        <w:t xml:space="preserve">- 첫 입력 매개 변수는 정점 셰이더의 </w:t>
-      </w:r>
-      <w:r>
-        <w:rPr>
-          <w:rFonts w:asciiTheme="minorEastAsia" w:hAnsiTheme="minorEastAsia" w:hint="eastAsia"/>
-          <w:b/>
-        </w:rPr>
-        <w:t>입력 서명(input signature)</w:t>
-      </w:r>
-      <w:r>
-        <w:rPr>
-          <w:rFonts w:asciiTheme="minorEastAsia" w:hAnsiTheme="minorEastAsia" w:hint="eastAsia"/>
-        </w:rPr>
-        <w:t>을 형성.</w:t>
-      </w:r>
-    </w:p>
-    <w:p>
-      <w:pPr>
-        <w:spacing w:line="240" w:lineRule="auto"/>
-        <w:jc w:val="left"/>
-        <w:rPr>
-          <w:rFonts w:asciiTheme="minorEastAsia" w:hAnsiTheme="minorEastAsia" w:hint="eastAsia"/>
-        </w:rPr>
-      </w:pPr>
-      <w:r>
-        <w:rPr>
-          <w:rFonts w:asciiTheme="minorEastAsia" w:hAnsiTheme="minorEastAsia" w:hint="eastAsia"/>
-        </w:rPr>
-        <w:t xml:space="preserve">- </w:t>
-      </w:r>
-      <w:r>
-        <w:rPr>
-          <w:rFonts w:asciiTheme="minorEastAsia" w:hAnsiTheme="minorEastAsia" w:hint="eastAsia"/>
-          <w:b/>
-        </w:rPr>
-        <w:t>입력 매개변수의 의미소</w:t>
-      </w:r>
-      <w:r>
-        <w:rPr>
-          <w:rFonts w:asciiTheme="minorEastAsia" w:hAnsiTheme="minorEastAsia" w:hint="eastAsia"/>
-        </w:rPr>
-        <w:t>( :POSITION, :COLOR 등)는 정점 구조체의 멤버들을 정점 셰이더 입력 매개변수들에 대응시키는 역할.</w:t>
-      </w:r>
-    </w:p>
-    <w:p>
-      <w:pPr>
-        <w:spacing w:line="240" w:lineRule="auto"/>
-        <w:jc w:val="left"/>
-        <w:rPr>
-          <w:rFonts w:asciiTheme="minorEastAsia" w:hAnsiTheme="minorEastAsia" w:hint="eastAsia"/>
-        </w:rPr>
-      </w:pPr>
-      <w:r>
-        <w:rPr>
-          <w:rFonts w:asciiTheme="minorEastAsia" w:hAnsiTheme="minorEastAsia" w:hint="eastAsia"/>
-        </w:rPr>
-        <w:t xml:space="preserve">- </w:t>
-      </w:r>
-      <w:r>
-        <w:rPr>
-          <w:rFonts w:asciiTheme="minorEastAsia" w:hAnsiTheme="minorEastAsia" w:hint="eastAsia"/>
-          <w:b/>
-        </w:rPr>
-        <w:t>출력 매개변수의 의미소</w:t>
-      </w:r>
-      <w:r>
-        <w:rPr>
-          <w:rFonts w:asciiTheme="minorEastAsia" w:hAnsiTheme="minorEastAsia" w:hint="eastAsia"/>
-        </w:rPr>
-        <w:t>(:SV_POSITION, :COLOR 등)는 정점 셰이더의 출력을 파이프라인의 다음 단계( 기하 셰이더 또는 픽셀 셰이더)의 해당 입력에 대응시키는 역할.</w:t>
-      </w:r>
-    </w:p>
-    <w:p>
-      <w:pPr>
-        <w:spacing w:line="240" w:lineRule="auto"/>
-        <w:jc w:val="left"/>
-        <w:rPr>
-          <w:rFonts w:asciiTheme="minorEastAsia" w:hAnsiTheme="minorEastAsia" w:hint="eastAsia"/>
-        </w:rPr>
-      </w:pPr>
+        <w:t xml:space="preserve"> 그리기 호출 전에 응용 프로그램이 반드시 </w:t>
+      </w:r>
+      <w:proofErr w:type="spellStart"/>
+      <w:r>
+        <w:rPr>
+          <w:rFonts w:asciiTheme="minorEastAsia" w:hAnsiTheme="minorEastAsia" w:hint="eastAsia"/>
+        </w:rPr>
+        <w:t>렌더링</w:t>
+      </w:r>
+      <w:proofErr w:type="spellEnd"/>
+      <w:r>
+        <w:rPr>
+          <w:rFonts w:asciiTheme="minorEastAsia" w:hAnsiTheme="minorEastAsia" w:hint="eastAsia"/>
+        </w:rPr>
+        <w:t xml:space="preserve"> 파이프라인에 묶어야 하는 자원들이 무엇이고 그 자원들이 </w:t>
+      </w:r>
+      <w:proofErr w:type="spellStart"/>
+      <w:r>
+        <w:rPr>
+          <w:rFonts w:asciiTheme="minorEastAsia" w:hAnsiTheme="minorEastAsia" w:hint="eastAsia"/>
+        </w:rPr>
+        <w:t>셰이더</w:t>
+      </w:r>
+      <w:proofErr w:type="spellEnd"/>
+      <w:r>
+        <w:rPr>
+          <w:rFonts w:asciiTheme="minorEastAsia" w:hAnsiTheme="minorEastAsia" w:hint="eastAsia"/>
+        </w:rPr>
+        <w:t xml:space="preserve"> 입력 레지스터들에 어떻게 대응되는지를 정의하며 루트 서명은 반드시 그리기 호출에 쓰이는 </w:t>
+      </w:r>
+      <w:proofErr w:type="spellStart"/>
+      <w:r>
+        <w:rPr>
+          <w:rFonts w:asciiTheme="minorEastAsia" w:hAnsiTheme="minorEastAsia" w:hint="eastAsia"/>
+        </w:rPr>
+        <w:t>셰이더와</w:t>
+      </w:r>
+      <w:proofErr w:type="spellEnd"/>
+      <w:r>
+        <w:rPr>
+          <w:rFonts w:asciiTheme="minorEastAsia" w:hAnsiTheme="minorEastAsia" w:hint="eastAsia"/>
+        </w:rPr>
+        <w:t xml:space="preserve"> 호환</w:t>
+      </w:r>
+      <w:r>
+        <w:rPr>
+          <w:rFonts w:asciiTheme="minorEastAsia" w:hAnsiTheme="minorEastAsia" w:hint="eastAsia"/>
+        </w:rPr>
+        <w:t>되어야</w:t>
+      </w:r>
+      <w:r>
+        <w:rPr>
+          <w:rFonts w:asciiTheme="minorEastAsia" w:hAnsiTheme="minorEastAsia" w:hint="eastAsia"/>
+        </w:rPr>
+        <w:t xml:space="preserve"> 함.</w:t>
+      </w:r>
     </w:p>
     <w:p>
       <w:pPr>
@@ -991,7 +2720,13 @@
           <w:rFonts w:asciiTheme="minorEastAsia" w:hAnsiTheme="minorEastAsia" w:hint="eastAsia"/>
           <w:b/>
         </w:rPr>
-        <w:t xml:space="preserve"> HLSL(High level shading language) </w:t>
+        <w:t xml:space="preserve"> ID3D12RootSignature</w:t>
+      </w:r>
+      <w:r>
+        <w:rPr>
+          <w:rFonts w:asciiTheme="minorEastAsia" w:hAnsiTheme="minorEastAsia" w:hint="eastAsia"/>
+        </w:rPr>
+        <w:t xml:space="preserve"> </w:t>
       </w:r>
       <w:r>
         <w:rPr>
@@ -1003,7 +2738,7 @@
         <w:rPr>
           <w:rFonts w:asciiTheme="minorEastAsia" w:hAnsiTheme="minorEastAsia" w:hint="eastAsia"/>
         </w:rPr>
-        <w:t xml:space="preserve"> 셰이더 작성 언어</w:t>
+        <w:t xml:space="preserve"> 루트 서명을 대표하는 인터페이스.</w:t>
       </w:r>
     </w:p>
     <w:p>
@@ -1026,7 +2761,13 @@
           <w:rFonts w:asciiTheme="minorEastAsia" w:hAnsiTheme="minorEastAsia" w:hint="eastAsia"/>
           <w:b/>
         </w:rPr>
-        <w:t xml:space="preserve"> SV </w:t>
+        <w:t xml:space="preserve"> 서술자 테이블(descriptor table)</w:t>
+      </w:r>
+      <w:r>
+        <w:rPr>
+          <w:rFonts w:asciiTheme="minorEastAsia" w:hAnsiTheme="minorEastAsia" w:hint="eastAsia"/>
+        </w:rPr>
+        <w:t xml:space="preserve"> </w:t>
       </w:r>
       <w:r>
         <w:rPr>
@@ -1038,54 +2779,63 @@
         <w:rPr>
           <w:rFonts w:asciiTheme="minorEastAsia" w:hAnsiTheme="minorEastAsia" w:hint="eastAsia"/>
         </w:rPr>
-        <w:t xml:space="preserve"> 해당 값이 system value 의미소임을 뜻</w:t>
-      </w:r>
-      <w:r>
-        <w:rPr>
-          <w:rFonts w:asciiTheme="minorEastAsia" w:hAnsiTheme="minorEastAsia" w:hint="eastAsia"/>
-        </w:rPr>
-        <w:t>하고 해당 정점 셰이더 출력 성분이 정점의 위치(동차 절단 공간에서의)를 담고 있음.</w:t>
-      </w:r>
-    </w:p>
-    <w:p>
-      <w:pPr>
-        <w:spacing w:line="240" w:lineRule="auto"/>
-        <w:jc w:val="left"/>
-        <w:rPr>
-          <w:rFonts w:asciiTheme="minorEastAsia" w:hAnsiTheme="minorEastAsia" w:hint="eastAsia"/>
-        </w:rPr>
-      </w:pPr>
-    </w:p>
-    <w:p>
-      <w:pPr>
-        <w:spacing w:line="240" w:lineRule="auto"/>
-        <w:jc w:val="left"/>
-        <w:rPr>
-          <w:rFonts w:asciiTheme="minorEastAsia" w:hAnsiTheme="minorEastAsia" w:hint="eastAsia"/>
-          <w:b/>
-        </w:rPr>
-      </w:pPr>
-      <w:r>
-        <w:rPr>
-          <w:rFonts w:asciiTheme="minorEastAsia" w:hAnsiTheme="minorEastAsia" w:hint="eastAsia"/>
-          <w:b/>
-        </w:rPr>
-        <w:t>6-5 픽셀 셰이더</w:t>
-      </w:r>
-    </w:p>
-    <w:p>
-      <w:pPr>
-        <w:spacing w:line="240" w:lineRule="auto"/>
-        <w:jc w:val="left"/>
-        <w:rPr>
-          <w:rFonts w:asciiTheme="minorEastAsia" w:hAnsiTheme="minorEastAsia" w:hint="eastAsia"/>
-        </w:rPr>
-      </w:pPr>
-      <w:r>
-        <w:rPr>
-          <w:rFonts w:asciiTheme="minorEastAsia" w:hAnsiTheme="minorEastAsia" w:hint="eastAsia"/>
-        </w:rPr>
-        <w:t>- 픽셀 단편마다 실행</w:t>
+        <w:t xml:space="preserve"> 서술자 </w:t>
+      </w:r>
+      <w:proofErr w:type="spellStart"/>
+      <w:r>
+        <w:rPr>
+          <w:rFonts w:asciiTheme="minorEastAsia" w:hAnsiTheme="minorEastAsia" w:hint="eastAsia"/>
+        </w:rPr>
+        <w:t>힙</w:t>
+      </w:r>
+      <w:proofErr w:type="spellEnd"/>
+      <w:r>
+        <w:rPr>
+          <w:rFonts w:asciiTheme="minorEastAsia" w:hAnsiTheme="minorEastAsia" w:hint="eastAsia"/>
+        </w:rPr>
+        <w:t xml:space="preserve"> 안에 있는 연속된 서술자들의 구간을 지정.</w:t>
+      </w:r>
+    </w:p>
+    <w:p>
+      <w:pPr>
+        <w:spacing w:line="240" w:lineRule="auto"/>
+        <w:jc w:val="left"/>
+        <w:rPr>
+          <w:rFonts w:asciiTheme="minorEastAsia" w:hAnsiTheme="minorEastAsia" w:hint="eastAsia"/>
+        </w:rPr>
+      </w:pPr>
+    </w:p>
+    <w:p>
+      <w:pPr>
+        <w:spacing w:line="240" w:lineRule="auto"/>
+        <w:jc w:val="left"/>
+        <w:rPr>
+          <w:rFonts w:asciiTheme="minorEastAsia" w:hAnsiTheme="minorEastAsia" w:hint="eastAsia"/>
+          <w:b/>
+        </w:rPr>
+      </w:pPr>
+      <w:r>
+        <w:rPr>
+          <w:rFonts w:asciiTheme="minorEastAsia" w:hAnsiTheme="minorEastAsia" w:hint="eastAsia"/>
+          <w:b/>
+        </w:rPr>
+        <w:t xml:space="preserve">6.7 </w:t>
+      </w:r>
+      <w:proofErr w:type="spellStart"/>
+      <w:r>
+        <w:rPr>
+          <w:rFonts w:asciiTheme="minorEastAsia" w:hAnsiTheme="minorEastAsia" w:hint="eastAsia"/>
+          <w:b/>
+        </w:rPr>
+        <w:t>셰이더의</w:t>
+      </w:r>
+      <w:proofErr w:type="spellEnd"/>
+      <w:r>
+        <w:rPr>
+          <w:rFonts w:asciiTheme="minorEastAsia" w:hAnsiTheme="minorEastAsia" w:hint="eastAsia"/>
+          <w:b/>
+        </w:rPr>
+        <w:t xml:space="preserve"> 컴파일</w:t>
       </w:r>
     </w:p>
     <w:p>
@@ -1102,106 +2852,613 @@
         </w:rPr>
         <w:t xml:space="preserve">- </w:t>
       </w:r>
-      <w:r>
-        <w:rPr>
-          <w:rFonts w:asciiTheme="minorEastAsia" w:hAnsiTheme="minorEastAsia" w:hint="eastAsia"/>
-        </w:rPr>
-        <w:t>주어진 입력으로부터 픽셀 단편의 색상을 계산.</w:t>
-      </w:r>
-    </w:p>
-    <w:p>
-      <w:pPr>
-        <w:spacing w:line="240" w:lineRule="auto"/>
-        <w:jc w:val="left"/>
-        <w:rPr>
-          <w:rFonts w:asciiTheme="minorEastAsia" w:hAnsiTheme="minorEastAsia" w:hint="eastAsia"/>
-        </w:rPr>
-      </w:pPr>
-      <w:r>
-        <w:rPr>
-          <w:rFonts w:asciiTheme="minorEastAsia" w:hAnsiTheme="minorEastAsia" w:hint="eastAsia"/>
-        </w:rPr>
-        <w:t xml:space="preserve">- 후면 버퍼의 한 픽셀에는 최종적으로 그 픽셀이 될 수 있는 </w:t>
+      <w:proofErr w:type="spellStart"/>
+      <w:r>
+        <w:rPr>
+          <w:rFonts w:asciiTheme="minorEastAsia" w:hAnsiTheme="minorEastAsia" w:hint="eastAsia"/>
+        </w:rPr>
+        <w:t>이식성</w:t>
+      </w:r>
+      <w:proofErr w:type="spellEnd"/>
+      <w:r>
+        <w:rPr>
+          <w:rFonts w:asciiTheme="minorEastAsia" w:hAnsiTheme="minorEastAsia" w:hint="eastAsia"/>
+        </w:rPr>
+        <w:t xml:space="preserve"> 있는 바이트 코드로 컴파일 되어야 함.</w:t>
+      </w:r>
+    </w:p>
+    <w:p>
+      <w:pPr>
+        <w:spacing w:line="240" w:lineRule="auto"/>
+        <w:jc w:val="left"/>
+        <w:rPr>
+          <w:rFonts w:asciiTheme="minorEastAsia" w:hAnsiTheme="minorEastAsia" w:hint="eastAsia"/>
+        </w:rPr>
+      </w:pPr>
+      <w:r>
+        <w:rPr>
+          <w:rFonts w:asciiTheme="minorEastAsia" w:hAnsiTheme="minorEastAsia" w:hint="eastAsia"/>
+        </w:rPr>
+        <w:t xml:space="preserve">- 그래픽 드라이버는 그 바이트 코드를 다시 시스템의 GPU에 맞게 최적의 </w:t>
+      </w:r>
+      <w:proofErr w:type="spellStart"/>
+      <w:r>
+        <w:rPr>
+          <w:rFonts w:asciiTheme="minorEastAsia" w:hAnsiTheme="minorEastAsia" w:hint="eastAsia"/>
+        </w:rPr>
+        <w:t>네이티브</w:t>
+      </w:r>
+      <w:proofErr w:type="spellEnd"/>
+      <w:r>
+        <w:rPr>
+          <w:rFonts w:asciiTheme="minorEastAsia" w:hAnsiTheme="minorEastAsia" w:hint="eastAsia"/>
+        </w:rPr>
+        <w:t xml:space="preserve"> 명령들로 컴파일 ([AT11]</w:t>
+      </w:r>
+      <w:r>
+        <w:rPr>
+          <w:rFonts w:asciiTheme="minorEastAsia" w:hAnsiTheme="minorEastAsia" w:hint="eastAsia"/>
+        </w:rPr>
+        <w:t>)</w:t>
+      </w:r>
+    </w:p>
+    <w:p>
+      <w:pPr>
+        <w:spacing w:line="240" w:lineRule="auto"/>
+        <w:jc w:val="left"/>
+        <w:rPr>
+          <w:rFonts w:asciiTheme="minorEastAsia" w:hAnsiTheme="minorEastAsia" w:hint="eastAsia"/>
+        </w:rPr>
+      </w:pPr>
+    </w:p>
+    <w:p>
+      <w:pPr>
+        <w:spacing w:line="240" w:lineRule="auto"/>
+        <w:jc w:val="left"/>
+        <w:rPr>
+          <w:rFonts w:asciiTheme="minorEastAsia" w:hAnsiTheme="minorEastAsia" w:hint="eastAsia"/>
+        </w:rPr>
+      </w:pPr>
+      <w:r>
+        <w:rPr>
+          <w:rFonts w:asciiTheme="minorEastAsia" w:hAnsiTheme="minorEastAsia" w:hint="eastAsia"/>
+          <w:b/>
+        </w:rPr>
+        <w:t>※</w:t>
+      </w:r>
+      <w:r>
+        <w:rPr>
+          <w:rFonts w:asciiTheme="minorEastAsia" w:hAnsiTheme="minorEastAsia" w:hint="eastAsia"/>
+          <w:b/>
+        </w:rPr>
+        <w:t xml:space="preserve"> ID3DBlob</w:t>
+      </w:r>
+      <w:r>
+        <w:rPr>
+          <w:rFonts w:asciiTheme="minorEastAsia" w:hAnsiTheme="minorEastAsia" w:hint="eastAsia"/>
+        </w:rPr>
+        <w:t xml:space="preserve"> </w:t>
       </w:r>
       <w:r>
         <w:rPr>
           <w:rFonts w:asciiTheme="minorEastAsia" w:hAnsiTheme="minorEastAsia"/>
         </w:rPr>
-        <w:t>‘</w:t>
-      </w:r>
-      <w:r>
-        <w:rPr>
-          <w:rFonts w:asciiTheme="minorEastAsia" w:hAnsiTheme="minorEastAsia" w:hint="eastAsia"/>
-        </w:rPr>
-        <w:t>후보</w:t>
+        <w:t>–</w:t>
+      </w:r>
+      <w:r>
+        <w:rPr>
+          <w:rFonts w:asciiTheme="minorEastAsia" w:hAnsiTheme="minorEastAsia" w:hint="eastAsia"/>
+        </w:rPr>
+        <w:t xml:space="preserve"> 범용 메모리 버퍼를 나타내는 형식</w:t>
+      </w:r>
+      <w:proofErr w:type="gramStart"/>
+      <w:r>
+        <w:rPr>
+          <w:rFonts w:asciiTheme="minorEastAsia" w:hAnsiTheme="minorEastAsia" w:hint="eastAsia"/>
+        </w:rPr>
+        <w:t>..</w:t>
+      </w:r>
+      <w:proofErr w:type="gramEnd"/>
+    </w:p>
+    <w:p>
+      <w:pPr>
+        <w:spacing w:line="240" w:lineRule="auto"/>
+        <w:jc w:val="left"/>
+        <w:rPr>
+          <w:rFonts w:asciiTheme="minorEastAsia" w:hAnsiTheme="minorEastAsia" w:hint="eastAsia"/>
+        </w:rPr>
+      </w:pPr>
+    </w:p>
+    <w:p>
+      <w:pPr>
+        <w:spacing w:line="240" w:lineRule="auto"/>
+        <w:jc w:val="left"/>
+        <w:rPr>
+          <w:rFonts w:asciiTheme="minorEastAsia" w:hAnsiTheme="minorEastAsia" w:hint="eastAsia"/>
+          <w:b/>
+        </w:rPr>
+      </w:pPr>
+      <w:r>
+        <w:rPr>
+          <w:rFonts w:asciiTheme="minorEastAsia" w:hAnsiTheme="minorEastAsia" w:hint="eastAsia"/>
+          <w:b/>
+        </w:rPr>
+        <w:t>6.7.1 오프라인 컴파일</w:t>
+      </w:r>
+    </w:p>
+    <w:p>
+      <w:pPr>
+        <w:spacing w:line="240" w:lineRule="auto"/>
+        <w:jc w:val="left"/>
+        <w:rPr>
+          <w:rFonts w:asciiTheme="minorEastAsia" w:hAnsiTheme="minorEastAsia" w:hint="eastAsia"/>
+        </w:rPr>
+      </w:pPr>
+    </w:p>
+    <w:p>
+      <w:pPr>
+        <w:spacing w:line="240" w:lineRule="auto"/>
+        <w:jc w:val="left"/>
+        <w:rPr>
+          <w:rFonts w:asciiTheme="minorEastAsia" w:hAnsiTheme="minorEastAsia" w:hint="eastAsia"/>
+          <w:b/>
+        </w:rPr>
+      </w:pPr>
+      <w:r>
+        <w:rPr>
+          <w:rFonts w:asciiTheme="minorEastAsia" w:hAnsiTheme="minorEastAsia" w:hint="eastAsia"/>
+          <w:b/>
+        </w:rPr>
+        <w:t>6.7.2 어셈블리 코드 생성</w:t>
+      </w:r>
+    </w:p>
+    <w:p>
+      <w:pPr>
+        <w:spacing w:line="240" w:lineRule="auto"/>
+        <w:jc w:val="left"/>
+        <w:rPr>
+          <w:rFonts w:asciiTheme="minorEastAsia" w:hAnsiTheme="minorEastAsia" w:hint="eastAsia"/>
+        </w:rPr>
+      </w:pPr>
+    </w:p>
+    <w:p>
+      <w:pPr>
+        <w:spacing w:line="240" w:lineRule="auto"/>
+        <w:jc w:val="left"/>
+        <w:rPr>
+          <w:rFonts w:asciiTheme="minorEastAsia" w:hAnsiTheme="minorEastAsia" w:hint="eastAsia"/>
+          <w:b/>
+        </w:rPr>
+      </w:pPr>
+      <w:r>
+        <w:rPr>
+          <w:rFonts w:asciiTheme="minorEastAsia" w:hAnsiTheme="minorEastAsia" w:hint="eastAsia"/>
+          <w:b/>
+        </w:rPr>
+        <w:t xml:space="preserve">6.7.3 Visual Studio를 이용한 오프라인 </w:t>
+      </w:r>
+      <w:proofErr w:type="spellStart"/>
+      <w:r>
+        <w:rPr>
+          <w:rFonts w:asciiTheme="minorEastAsia" w:hAnsiTheme="minorEastAsia" w:hint="eastAsia"/>
+          <w:b/>
+        </w:rPr>
+        <w:t>셰이더</w:t>
+      </w:r>
+      <w:proofErr w:type="spellEnd"/>
+      <w:r>
+        <w:rPr>
+          <w:rFonts w:asciiTheme="minorEastAsia" w:hAnsiTheme="minorEastAsia" w:hint="eastAsia"/>
+          <w:b/>
+        </w:rPr>
+        <w:t xml:space="preserve"> 컴파일</w:t>
+      </w:r>
+    </w:p>
+    <w:p>
+      <w:pPr>
+        <w:spacing w:line="240" w:lineRule="auto"/>
+        <w:jc w:val="left"/>
+        <w:rPr>
+          <w:rFonts w:asciiTheme="minorEastAsia" w:hAnsiTheme="minorEastAsia" w:hint="eastAsia"/>
+        </w:rPr>
+      </w:pPr>
+    </w:p>
+    <w:p>
+      <w:pPr>
+        <w:spacing w:line="240" w:lineRule="auto"/>
+        <w:jc w:val="left"/>
+        <w:rPr>
+          <w:rFonts w:asciiTheme="minorEastAsia" w:hAnsiTheme="minorEastAsia" w:hint="eastAsia"/>
+          <w:b/>
+        </w:rPr>
+      </w:pPr>
+      <w:r>
+        <w:rPr>
+          <w:rFonts w:asciiTheme="minorEastAsia" w:hAnsiTheme="minorEastAsia" w:hint="eastAsia"/>
+          <w:b/>
+        </w:rPr>
+        <w:t xml:space="preserve">6.8 </w:t>
+      </w:r>
+      <w:proofErr w:type="spellStart"/>
+      <w:r>
+        <w:rPr>
+          <w:rFonts w:asciiTheme="minorEastAsia" w:hAnsiTheme="minorEastAsia" w:hint="eastAsia"/>
+          <w:b/>
+        </w:rPr>
+        <w:t>래스터화기</w:t>
+      </w:r>
+      <w:proofErr w:type="spellEnd"/>
+      <w:r>
+        <w:rPr>
+          <w:rFonts w:asciiTheme="minorEastAsia" w:hAnsiTheme="minorEastAsia" w:hint="eastAsia"/>
+          <w:b/>
+        </w:rPr>
+        <w:t xml:space="preserve"> 상태</w:t>
+      </w:r>
+    </w:p>
+    <w:p>
+      <w:pPr>
+        <w:spacing w:line="240" w:lineRule="auto"/>
+        <w:jc w:val="left"/>
+        <w:rPr>
+          <w:rFonts w:asciiTheme="minorEastAsia" w:hAnsiTheme="minorEastAsia" w:hint="eastAsia"/>
+          <w:b/>
+        </w:rPr>
+      </w:pPr>
+      <w:r>
+        <w:rPr>
+          <w:rFonts w:asciiTheme="minorEastAsia" w:hAnsiTheme="minorEastAsia" w:hint="eastAsia"/>
+        </w:rPr>
+        <w:t xml:space="preserve">- </w:t>
+      </w:r>
+      <w:proofErr w:type="spellStart"/>
+      <w:r>
+        <w:rPr>
+          <w:rFonts w:asciiTheme="minorEastAsia" w:hAnsiTheme="minorEastAsia" w:hint="eastAsia"/>
+        </w:rPr>
+        <w:t>래스터화</w:t>
+      </w:r>
+      <w:proofErr w:type="spellEnd"/>
+      <w:r>
+        <w:rPr>
+          <w:rFonts w:asciiTheme="minorEastAsia" w:hAnsiTheme="minorEastAsia" w:hint="eastAsia"/>
+        </w:rPr>
+        <w:t xml:space="preserve"> 단계는 </w:t>
+      </w:r>
+      <w:proofErr w:type="spellStart"/>
+      <w:r>
+        <w:rPr>
+          <w:rFonts w:asciiTheme="minorEastAsia" w:hAnsiTheme="minorEastAsia" w:hint="eastAsia"/>
+          <w:b/>
+        </w:rPr>
+        <w:t>래스터화기</w:t>
+      </w:r>
+      <w:proofErr w:type="spellEnd"/>
+      <w:r>
+        <w:rPr>
+          <w:rFonts w:asciiTheme="minorEastAsia" w:hAnsiTheme="minorEastAsia" w:hint="eastAsia"/>
+          <w:b/>
+        </w:rPr>
+        <w:t xml:space="preserve"> 상태(rasterizer state)</w:t>
+      </w:r>
+      <w:r>
+        <w:rPr>
+          <w:rFonts w:asciiTheme="minorEastAsia" w:hAnsiTheme="minorEastAsia" w:hint="eastAsia"/>
+        </w:rPr>
+        <w:t xml:space="preserve">를 통해서 구성하고 이 상태를 대표하는 것은 </w:t>
+      </w:r>
+      <w:r>
+        <w:rPr>
+          <w:rFonts w:asciiTheme="minorEastAsia" w:hAnsiTheme="minorEastAsia" w:hint="eastAsia"/>
+          <w:b/>
+        </w:rPr>
+        <w:t>D3D12_RASTERIZER_DESC 구조체.</w:t>
+      </w:r>
+    </w:p>
+    <w:p>
+      <w:pPr>
+        <w:spacing w:line="240" w:lineRule="auto"/>
+        <w:jc w:val="left"/>
+        <w:rPr>
+          <w:rFonts w:asciiTheme="minorEastAsia" w:hAnsiTheme="minorEastAsia" w:hint="eastAsia"/>
+        </w:rPr>
+      </w:pPr>
+    </w:p>
+    <w:p>
+      <w:pPr>
+        <w:spacing w:line="240" w:lineRule="auto"/>
+        <w:jc w:val="left"/>
+        <w:rPr>
+          <w:rFonts w:asciiTheme="minorEastAsia" w:hAnsiTheme="minorEastAsia" w:hint="eastAsia"/>
+          <w:b/>
+        </w:rPr>
+      </w:pPr>
+      <w:r>
+        <w:rPr>
+          <w:rFonts w:asciiTheme="minorEastAsia" w:hAnsiTheme="minorEastAsia" w:hint="eastAsia"/>
+          <w:b/>
+        </w:rPr>
+        <w:t>6.9 파이프라인 상태 객체</w:t>
+      </w:r>
+    </w:p>
+    <w:p>
+      <w:pPr>
+        <w:spacing w:line="240" w:lineRule="auto"/>
+        <w:jc w:val="left"/>
+        <w:rPr>
+          <w:rFonts w:asciiTheme="minorEastAsia" w:hAnsiTheme="minorEastAsia" w:hint="eastAsia"/>
+        </w:rPr>
+      </w:pPr>
+      <w:r>
+        <w:rPr>
+          <w:rFonts w:asciiTheme="minorEastAsia" w:hAnsiTheme="minorEastAsia" w:hint="eastAsia"/>
+        </w:rPr>
+        <w:t xml:space="preserve">- </w:t>
+      </w:r>
+      <w:proofErr w:type="spellStart"/>
+      <w:r>
+        <w:rPr>
+          <w:rFonts w:asciiTheme="minorEastAsia" w:hAnsiTheme="minorEastAsia" w:hint="eastAsia"/>
+        </w:rPr>
+        <w:t>렌더링</w:t>
+      </w:r>
+      <w:proofErr w:type="spellEnd"/>
+      <w:r>
+        <w:rPr>
+          <w:rFonts w:asciiTheme="minorEastAsia" w:hAnsiTheme="minorEastAsia" w:hint="eastAsia"/>
+        </w:rPr>
+        <w:t xml:space="preserve"> 파이프라인의 상태를 제어하는 대부분의 객체는 </w:t>
+      </w:r>
+      <w:r>
+        <w:rPr>
+          <w:rFonts w:asciiTheme="minorEastAsia" w:hAnsiTheme="minorEastAsia" w:hint="eastAsia"/>
+          <w:b/>
+        </w:rPr>
+        <w:t>파이프라인 상태 객체(pipeline state object, PSO)</w:t>
+      </w:r>
+      <w:r>
+        <w:rPr>
+          <w:rFonts w:asciiTheme="minorEastAsia" w:hAnsiTheme="minorEastAsia" w:hint="eastAsia"/>
+        </w:rPr>
+        <w:t>라고 부르는 집합체(aggregate)</w:t>
       </w:r>
       <w:r>
         <w:rPr>
           <w:rFonts w:asciiTheme="minorEastAsia" w:hAnsiTheme="minorEastAsia"/>
         </w:rPr>
-        <w:t>’</w:t>
-      </w:r>
-      <w:r>
-        <w:rPr>
-          <w:rFonts w:asciiTheme="minorEastAsia" w:hAnsiTheme="minorEastAsia" w:hint="eastAsia"/>
-        </w:rPr>
-        <w:t>로서의 픽셀 단편들이 여러 개 존재할 수 있다.</w:t>
-      </w:r>
-    </w:p>
-    <w:p>
-      <w:pPr>
-        <w:spacing w:line="240" w:lineRule="auto"/>
-        <w:jc w:val="left"/>
-        <w:rPr>
-          <w:rFonts w:asciiTheme="minorEastAsia" w:hAnsiTheme="minorEastAsia" w:hint="eastAsia"/>
-        </w:rPr>
-      </w:pPr>
-    </w:p>
-    <w:p>
-      <w:pPr>
-        <w:spacing w:line="240" w:lineRule="auto"/>
-        <w:jc w:val="left"/>
+        <w:t>를</w:t>
+      </w:r>
+      <w:r>
+        <w:rPr>
+          <w:rFonts w:asciiTheme="minorEastAsia" w:hAnsiTheme="minorEastAsia" w:hint="eastAsia"/>
+        </w:rPr>
+        <w:t xml:space="preserve"> 통해 지정.</w:t>
+      </w:r>
+    </w:p>
+    <w:p>
+      <w:pPr>
+        <w:spacing w:line="240" w:lineRule="auto"/>
+        <w:jc w:val="left"/>
+        <w:rPr>
+          <w:rFonts w:asciiTheme="minorEastAsia" w:hAnsiTheme="minorEastAsia" w:hint="eastAsia"/>
+        </w:rPr>
+      </w:pPr>
+      <w:r>
+        <w:rPr>
+          <w:rFonts w:asciiTheme="minorEastAsia" w:hAnsiTheme="minorEastAsia" w:hint="eastAsia"/>
+        </w:rPr>
+        <w:t xml:space="preserve">- 이 모든 객체를 하나의 집합체로서 </w:t>
+      </w:r>
+      <w:proofErr w:type="spellStart"/>
+      <w:r>
+        <w:rPr>
+          <w:rFonts w:asciiTheme="minorEastAsia" w:hAnsiTheme="minorEastAsia" w:hint="eastAsia"/>
+        </w:rPr>
+        <w:t>렌더링</w:t>
+      </w:r>
+      <w:proofErr w:type="spellEnd"/>
+      <w:r>
+        <w:rPr>
+          <w:rFonts w:asciiTheme="minorEastAsia" w:hAnsiTheme="minorEastAsia" w:hint="eastAsia"/>
+        </w:rPr>
+        <w:t xml:space="preserve"> 파이프라인에 지정하는 이유는 성능 때문.</w:t>
+      </w:r>
+    </w:p>
+    <w:p>
+      <w:pPr>
+        <w:spacing w:line="240" w:lineRule="auto"/>
+        <w:jc w:val="left"/>
+        <w:rPr>
+          <w:rFonts w:asciiTheme="minorEastAsia" w:hAnsiTheme="minorEastAsia" w:hint="eastAsia"/>
+        </w:rPr>
+      </w:pPr>
+      <w:r>
+        <w:rPr>
+          <w:rFonts w:asciiTheme="minorEastAsia" w:hAnsiTheme="minorEastAsia" w:hint="eastAsia"/>
+        </w:rPr>
+        <w:t>- 하나의 집합체로 지정하는 덕에 Direct3D는 모든 상태가 호환되는지 미리 검증할 수 있다.</w:t>
+      </w:r>
+    </w:p>
+    <w:p>
+      <w:pPr>
+        <w:spacing w:line="240" w:lineRule="auto"/>
+        <w:jc w:val="left"/>
+        <w:rPr>
+          <w:rFonts w:asciiTheme="minorEastAsia" w:hAnsiTheme="minorEastAsia" w:hint="eastAsia"/>
+        </w:rPr>
+      </w:pPr>
+      <w:r>
+        <w:rPr>
+          <w:rFonts w:asciiTheme="minorEastAsia" w:hAnsiTheme="minorEastAsia" w:hint="eastAsia"/>
+        </w:rPr>
+        <w:t>- 드라이버는 하드웨어 상태의 프로그래밍을 위한 모든 코드를 미리 생성 가능.</w:t>
+      </w:r>
+    </w:p>
+    <w:p>
+      <w:pPr>
+        <w:spacing w:line="240" w:lineRule="auto"/>
+        <w:jc w:val="left"/>
+        <w:rPr>
+          <w:rFonts w:asciiTheme="minorEastAsia" w:hAnsiTheme="minorEastAsia" w:hint="eastAsia"/>
+        </w:rPr>
+      </w:pPr>
+      <w:r>
+        <w:rPr>
+          <w:rFonts w:asciiTheme="minorEastAsia" w:hAnsiTheme="minorEastAsia" w:hint="eastAsia"/>
+        </w:rPr>
+        <w:lastRenderedPageBreak/>
+        <w:t>- 응용 프로그램이 파이프라인 상태의 대부분을 하나의 집합체로서 지정하므로, 드라이버는 파이프라인의 프로그래밍에 필요한 모든 코드를 초기화 시점에서 지정할 수 있다.</w:t>
+      </w:r>
+    </w:p>
+    <w:p>
+      <w:pPr>
+        <w:spacing w:line="240" w:lineRule="auto"/>
+        <w:jc w:val="left"/>
+        <w:rPr>
+          <w:rFonts w:asciiTheme="minorEastAsia" w:hAnsiTheme="minorEastAsia" w:hint="eastAsia"/>
+          <w:b/>
+        </w:rPr>
+      </w:pPr>
+      <w:r>
+        <w:rPr>
+          <w:rFonts w:asciiTheme="minorEastAsia" w:hAnsiTheme="minorEastAsia" w:hint="eastAsia"/>
+        </w:rPr>
+        <w:t>-</w:t>
+      </w:r>
+      <w:r>
+        <w:rPr>
+          <w:rFonts w:asciiTheme="minorEastAsia" w:hAnsiTheme="minorEastAsia" w:hint="eastAsia"/>
+          <w:b/>
+        </w:rPr>
+        <w:t xml:space="preserve"> Direct3D는 기본적으로 하나의 상태 기계(state machine)</w:t>
+      </w:r>
+      <w:r>
+        <w:rPr>
+          <w:rFonts w:asciiTheme="minorEastAsia" w:hAnsiTheme="minorEastAsia" w:hint="eastAsia"/>
+          <w:b/>
+        </w:rPr>
+        <w:t>.</w:t>
+      </w:r>
+    </w:p>
+    <w:p>
+      <w:pPr>
+        <w:spacing w:line="240" w:lineRule="auto"/>
+        <w:jc w:val="left"/>
+        <w:rPr>
+          <w:rFonts w:asciiTheme="minorEastAsia" w:hAnsiTheme="minorEastAsia" w:hint="eastAsia"/>
+        </w:rPr>
+      </w:pPr>
+      <w:r>
+        <w:rPr>
+          <w:rFonts w:asciiTheme="minorEastAsia" w:hAnsiTheme="minorEastAsia" w:hint="eastAsia"/>
+        </w:rPr>
+        <w:t>- 어떤 POS를 명령 목록에 묶었다면, 다른 PSO가 묶이기까지는 그 POS가 계속 적용 됨.</w:t>
+      </w:r>
+    </w:p>
+    <w:p>
+      <w:pPr>
+        <w:spacing w:line="240" w:lineRule="auto"/>
+        <w:jc w:val="left"/>
+        <w:rPr>
+          <w:rFonts w:asciiTheme="minorEastAsia" w:hAnsiTheme="minorEastAsia" w:hint="eastAsia"/>
+        </w:rPr>
+      </w:pPr>
+    </w:p>
+    <w:p>
+      <w:pPr>
+        <w:spacing w:line="240" w:lineRule="auto"/>
+        <w:jc w:val="left"/>
+        <w:rPr>
+          <w:rFonts w:asciiTheme="minorEastAsia" w:hAnsiTheme="minorEastAsia" w:hint="eastAsia"/>
+        </w:rPr>
+      </w:pPr>
+      <w:r>
+        <w:rPr>
+          <w:rFonts w:asciiTheme="minorEastAsia" w:hAnsiTheme="minorEastAsia" w:hint="eastAsia"/>
+          <w:b/>
+        </w:rPr>
+        <w:t>※</w:t>
+      </w:r>
+      <w:r>
+        <w:rPr>
+          <w:rFonts w:asciiTheme="minorEastAsia" w:hAnsiTheme="minorEastAsia" w:hint="eastAsia"/>
+          <w:b/>
+        </w:rPr>
+        <w:t xml:space="preserve"> ID3D12PipelineState</w:t>
+      </w:r>
+      <w:r>
+        <w:rPr>
+          <w:rFonts w:asciiTheme="minorEastAsia" w:hAnsiTheme="minorEastAsia" w:hint="eastAsia"/>
+        </w:rPr>
+        <w:t xml:space="preserve"> </w:t>
+      </w:r>
+      <w:r>
         <w:rPr>
           <w:rFonts w:asciiTheme="minorEastAsia" w:hAnsiTheme="minorEastAsia"/>
         </w:rPr>
-      </w:pPr>
-      <w:r>
-        <w:rPr>
-          <w:rFonts w:asciiTheme="minorEastAsia" w:hAnsiTheme="minorEastAsia" w:hint="eastAsia"/>
-          <w:b/>
-        </w:rPr>
-        <w:t>※</w:t>
-      </w:r>
-      <w:r>
-        <w:rPr>
-          <w:rFonts w:asciiTheme="minorEastAsia" w:hAnsiTheme="minorEastAsia" w:hint="eastAsia"/>
-          <w:b/>
-        </w:rPr>
-        <w:t xml:space="preserve"> SV_TARGET 의미소</w:t>
-      </w:r>
-      <w:r>
-        <w:rPr>
-          <w:rFonts w:asciiTheme="minorEastAsia" w:hAnsiTheme="minorEastAsia" w:hint="eastAsia"/>
-        </w:rPr>
-        <w:t xml:space="preserve"> </w:t>
-      </w:r>
-      <w:r>
-        <w:rPr>
-          <w:rFonts w:asciiTheme="minorEastAsia" w:hAnsiTheme="minorEastAsia"/>
-        </w:rPr>
         <w:t>–</w:t>
       </w:r>
       <w:r>
         <w:rPr>
           <w:rFonts w:asciiTheme="minorEastAsia" w:hAnsiTheme="minorEastAsia" w:hint="eastAsia"/>
         </w:rPr>
-        <w:t xml:space="preserve"> 해당 함수의 반환</w:t>
-      </w:r>
-      <w:r>
-        <w:rPr>
-          <w:rFonts w:asciiTheme="minorEastAsia" w:hAnsiTheme="minorEastAsia" w:hint="eastAsia"/>
-        </w:rPr>
-        <w:t xml:space="preserve"> </w:t>
+        <w:t xml:space="preserve"> PSO 를 대표하는 인터페이스.</w:t>
+      </w:r>
+    </w:p>
+    <w:p>
+      <w:pPr>
+        <w:spacing w:line="240" w:lineRule="auto"/>
+        <w:jc w:val="left"/>
+        <w:rPr>
+          <w:rFonts w:asciiTheme="minorEastAsia" w:hAnsiTheme="minorEastAsia" w:hint="eastAsia"/>
+        </w:rPr>
+      </w:pPr>
+    </w:p>
+    <w:p>
+      <w:pPr>
+        <w:spacing w:line="240" w:lineRule="auto"/>
+        <w:jc w:val="left"/>
+        <w:rPr>
+          <w:rFonts w:asciiTheme="minorEastAsia" w:hAnsiTheme="minorEastAsia" w:hint="eastAsia"/>
+          <w:b/>
+        </w:rPr>
+      </w:pPr>
+      <w:r>
+        <w:rPr>
+          <w:rFonts w:asciiTheme="minorEastAsia" w:hAnsiTheme="minorEastAsia" w:hint="eastAsia"/>
+          <w:b/>
+        </w:rPr>
+        <w:t>6.10 기하구조 보조 구조체</w:t>
+      </w:r>
+    </w:p>
+    <w:p>
+      <w:pPr>
+        <w:spacing w:line="240" w:lineRule="auto"/>
+        <w:jc w:val="left"/>
+        <w:rPr>
+          <w:rFonts w:asciiTheme="minorEastAsia" w:hAnsiTheme="minorEastAsia" w:hint="eastAsia"/>
+        </w:rPr>
+      </w:pPr>
+      <w:r>
+        <w:rPr>
+          <w:rFonts w:asciiTheme="minorEastAsia" w:hAnsiTheme="minorEastAsia" w:hint="eastAsia"/>
+        </w:rPr>
+        <w:t>- 하나의 기하구조 그룹을 정의하는 정점 버퍼와 색인 버퍼를 한데 엮는 편리한 보조 구조체.</w:t>
+      </w:r>
+    </w:p>
+    <w:p>
+      <w:pPr>
+        <w:spacing w:line="240" w:lineRule="auto"/>
+        <w:jc w:val="left"/>
+        <w:rPr>
+          <w:rFonts w:asciiTheme="minorEastAsia" w:hAnsiTheme="minorEastAsia" w:hint="eastAsia"/>
+        </w:rPr>
+      </w:pPr>
+      <w:r>
+        <w:rPr>
+          <w:rFonts w:asciiTheme="minorEastAsia" w:hAnsiTheme="minorEastAsia" w:hint="eastAsia"/>
+        </w:rPr>
+        <w:t>-</w:t>
       </w:r>
       <w:bookmarkStart w:id="0" w:name="_GoBack"/>
       <w:bookmarkEnd w:id="0"/>
@@ -1209,25 +3466,52 @@
         <w:rPr>
           <w:rFonts w:asciiTheme="minorEastAsia" w:hAnsiTheme="minorEastAsia" w:hint="eastAsia"/>
         </w:rPr>
-        <w:t>값의 형식이 랜더 대상(render target)의 형식과 일치해야 함을 의미.</w:t>
-      </w:r>
-    </w:p>
-    <w:p>
-      <w:pPr>
-        <w:spacing w:line="240" w:lineRule="auto"/>
-        <w:jc w:val="left"/>
-      </w:pPr>
-    </w:p>
-    <w:p>
-      <w:pPr>
-        <w:spacing w:line="240" w:lineRule="auto"/>
-        <w:jc w:val="left"/>
-      </w:pPr>
-    </w:p>
-    <w:p>
-      <w:pPr>
-        <w:spacing w:line="240" w:lineRule="auto"/>
-        <w:jc w:val="left"/>
+        <w:t xml:space="preserve"> 실제 정점 자료와 색인 자료를 시스템 메모리에 유지해서 CPU가 그 자료를 언제라도 읽을 수 있게 하는 역할.</w:t>
+      </w:r>
+    </w:p>
+    <w:p>
+      <w:pPr>
+        <w:spacing w:line="240" w:lineRule="auto"/>
+        <w:jc w:val="left"/>
+        <w:rPr>
+          <w:rFonts w:asciiTheme="minorEastAsia" w:hAnsiTheme="minorEastAsia" w:hint="eastAsia"/>
+        </w:rPr>
+      </w:pPr>
+    </w:p>
+    <w:p>
+      <w:pPr>
+        <w:spacing w:line="240" w:lineRule="auto"/>
+        <w:jc w:val="left"/>
+        <w:rPr>
+          <w:rFonts w:asciiTheme="minorEastAsia" w:hAnsiTheme="minorEastAsia" w:hint="eastAsia"/>
+        </w:rPr>
+      </w:pPr>
+    </w:p>
+    <w:p>
+      <w:pPr>
+        <w:spacing w:line="240" w:lineRule="auto"/>
+        <w:jc w:val="left"/>
+        <w:rPr>
+          <w:rFonts w:asciiTheme="minorEastAsia" w:hAnsiTheme="minorEastAsia" w:hint="eastAsia"/>
+        </w:rPr>
+      </w:pPr>
+    </w:p>
+    <w:p>
+      <w:pPr>
+        <w:spacing w:line="240" w:lineRule="auto"/>
+        <w:jc w:val="left"/>
+        <w:rPr>
+          <w:rFonts w:asciiTheme="minorEastAsia" w:hAnsiTheme="minorEastAsia" w:hint="eastAsia"/>
+        </w:rPr>
+      </w:pPr>
+    </w:p>
+    <w:p>
+      <w:pPr>
+        <w:spacing w:line="240" w:lineRule="auto"/>
+        <w:jc w:val="left"/>
+        <w:rPr>
+          <w:rFonts w:asciiTheme="minorEastAsia" w:hAnsiTheme="minorEastAsia" w:hint="eastAsia"/>
+        </w:rPr>
       </w:pPr>
     </w:p>
     <w:p>

</xml_diff>